<commit_message>
Skrevet videre på User stories - begrundelse af valget
</commit_message>
<xml_diff>
--- a/Rapport/User stories - begrundelse af valget.docx
+++ b/Rapport/User stories - begrundelse af valget.docx
@@ -110,7 +110,19 @@
         <w:rPr>
           <w:lang w:val="da-DK"/>
         </w:rPr>
-        <w:t>, men til introduktionen af semesterprojektet, blev der nævnt</w:t>
+        <w:t>, men til intr</w:t>
+      </w:r>
+      <w:r>
+        <w:rPr>
+          <w:lang w:val="da-DK"/>
+        </w:rPr>
+        <w:t>oduktionen af semesterprojektet</w:t>
+      </w:r>
+      <w:r>
+        <w:rPr>
+          <w:lang w:val="da-DK"/>
+        </w:rPr>
+        <w:t xml:space="preserve"> blev der nævnt</w:t>
       </w:r>
       <w:r>
         <w:rPr>
@@ -533,7 +545,43 @@
         <w:rPr>
           <w:lang w:val="da-DK"/>
         </w:rPr>
-        <w:t xml:space="preserve"> story samt hvilke ting der kan være problematiske eller som ellers skal overvejes. Det er altså under denne diskussion at detaljerne omkring implementeringen af </w:t>
+        <w:t xml:space="preserve"> story</w:t>
+      </w:r>
+      <w:r>
+        <w:rPr>
+          <w:lang w:val="da-DK"/>
+        </w:rPr>
+        <w:t>,</w:t>
+      </w:r>
+      <w:r>
+        <w:rPr>
+          <w:lang w:val="da-DK"/>
+        </w:rPr>
+        <w:t xml:space="preserve"> samt hvilke ting der kan være problematiske</w:t>
+      </w:r>
+      <w:r>
+        <w:rPr>
+          <w:lang w:val="da-DK"/>
+        </w:rPr>
+        <w:t>,</w:t>
+      </w:r>
+      <w:r>
+        <w:rPr>
+          <w:lang w:val="da-DK"/>
+        </w:rPr>
+        <w:t xml:space="preserve"> eller som ellers skal overvejes. Det er altså under denne diskussion</w:t>
+      </w:r>
+      <w:r>
+        <w:rPr>
+          <w:lang w:val="da-DK"/>
+        </w:rPr>
+        <w:t>,</w:t>
+      </w:r>
+      <w:r>
+        <w:rPr>
+          <w:lang w:val="da-DK"/>
+        </w:rPr>
+        <w:t xml:space="preserve"> at detaljerne omkring implementeringen af </w:t>
       </w:r>
       <w:proofErr w:type="spellStart"/>
       <w:r>
@@ -562,6 +610,114 @@
           <w:lang w:val="da-DK"/>
         </w:rPr>
         <w:t xml:space="preserve"> kommer på plads.</w:t>
+      </w:r>
+      <w:r>
+        <w:rPr>
+          <w:lang w:val="da-DK"/>
+        </w:rPr>
+        <w:t xml:space="preserve"> Dette gør også</w:t>
+      </w:r>
+      <w:r>
+        <w:rPr>
+          <w:lang w:val="da-DK"/>
+        </w:rPr>
+        <w:t>,</w:t>
+      </w:r>
+      <w:r>
+        <w:rPr>
+          <w:lang w:val="da-DK"/>
+        </w:rPr>
+        <w:t xml:space="preserve"> at kunden kan have ændret sin mening omkring</w:t>
+      </w:r>
+      <w:r>
+        <w:rPr>
+          <w:lang w:val="da-DK"/>
+        </w:rPr>
+        <w:t>,</w:t>
+      </w:r>
+      <w:r>
+        <w:rPr>
+          <w:lang w:val="da-DK"/>
+        </w:rPr>
+        <w:t xml:space="preserve"> hvordan en </w:t>
+      </w:r>
+      <w:proofErr w:type="spellStart"/>
+      <w:r>
+        <w:rPr>
+          <w:lang w:val="da-DK"/>
+        </w:rPr>
+        <w:t>user</w:t>
+      </w:r>
+      <w:proofErr w:type="spellEnd"/>
+      <w:r>
+        <w:rPr>
+          <w:lang w:val="da-DK"/>
+        </w:rPr>
+        <w:t xml:space="preserve"> story skal implementeres på baggrund af ideer eller tanker</w:t>
+      </w:r>
+      <w:r>
+        <w:rPr>
+          <w:lang w:val="da-DK"/>
+        </w:rPr>
+        <w:t>,</w:t>
+      </w:r>
+      <w:r>
+        <w:rPr>
+          <w:lang w:val="da-DK"/>
+        </w:rPr>
+        <w:t xml:space="preserve"> han har gjort sig efter at have set de allerede implementerede </w:t>
+      </w:r>
+      <w:proofErr w:type="spellStart"/>
+      <w:r>
+        <w:rPr>
+          <w:lang w:val="da-DK"/>
+        </w:rPr>
+        <w:t>user</w:t>
+      </w:r>
+      <w:proofErr w:type="spellEnd"/>
+      <w:r>
+        <w:rPr>
+          <w:lang w:val="da-DK"/>
+        </w:rPr>
+        <w:t xml:space="preserve"> </w:t>
+      </w:r>
+      <w:proofErr w:type="spellStart"/>
+      <w:r>
+        <w:rPr>
+          <w:lang w:val="da-DK"/>
+        </w:rPr>
+        <w:t>stories</w:t>
+      </w:r>
+      <w:proofErr w:type="spellEnd"/>
+      <w:r>
+        <w:rPr>
+          <w:lang w:val="da-DK"/>
+        </w:rPr>
+        <w:t>,</w:t>
+      </w:r>
+      <w:r>
+        <w:rPr>
+          <w:lang w:val="da-DK"/>
+        </w:rPr>
+        <w:t xml:space="preserve"> uden at der er en masse ting</w:t>
+      </w:r>
+      <w:r>
+        <w:rPr>
+          <w:lang w:val="da-DK"/>
+        </w:rPr>
+        <w:t>,</w:t>
+      </w:r>
+      <w:r>
+        <w:rPr>
+          <w:lang w:val="da-DK"/>
+        </w:rPr>
+        <w:t xml:space="preserve"> der skal laves om.</w:t>
+      </w:r>
+      <w:r>
+        <w:rPr>
+          <w:lang w:val="da-DK"/>
+        </w:rPr>
+        <w:t xml:space="preserve"> Kunden har derved bedre mulighed for, at ende ud med det produkt han egentlig gerne ville have.</w:t>
       </w:r>
     </w:p>
     <w:p>
@@ -620,7 +776,19 @@
         <w:rPr>
           <w:lang w:val="da-DK"/>
         </w:rPr>
-        <w:t xml:space="preserve"> cases stræber efter at være komplette og de har derved en høj detaljeringsgrad fra starten af. Der forsøges herved også</w:t>
+        <w:t xml:space="preserve"> cases stræber efter at være komplette</w:t>
+      </w:r>
+      <w:r>
+        <w:rPr>
+          <w:lang w:val="da-DK"/>
+        </w:rPr>
+        <w:t>,</w:t>
+      </w:r>
+      <w:r>
+        <w:rPr>
+          <w:lang w:val="da-DK"/>
+        </w:rPr>
+        <w:t xml:space="preserve"> og de har derved en høj detaljeringsgrad fra starten af. Der forsøges herved også</w:t>
       </w:r>
       <w:r>
         <w:rPr>
@@ -754,7 +922,19 @@
         <w:rPr>
           <w:lang w:val="da-DK"/>
         </w:rPr>
-        <w:t xml:space="preserve">er angivet. Endeligt følger alle undtagelser fra hovedscenariet, og disse er ligeledes opgivet i punktform med de trin der skal gennemføres. Meget af arbejdet i forbindelse med </w:t>
+        <w:t>er angivet. Endeligt følger alle undtagelser fra hovedscenariet, og disse er ligeledes opgivet i punktform</w:t>
+      </w:r>
+      <w:r>
+        <w:rPr>
+          <w:lang w:val="da-DK"/>
+        </w:rPr>
+        <w:t>,</w:t>
+      </w:r>
+      <w:r>
+        <w:rPr>
+          <w:lang w:val="da-DK"/>
+        </w:rPr>
+        <w:t xml:space="preserve"> med de trin der skal gennemføres. Meget af arbejdet i forbindelse med </w:t>
       </w:r>
       <w:proofErr w:type="spellStart"/>
       <w:r>
@@ -768,7 +948,43 @@
         <w:rPr>
           <w:lang w:val="da-DK"/>
         </w:rPr>
-        <w:t xml:space="preserve"> cases ligger i starten når der defineres krav, da de er så detaljerede. Det er altså i starten at udvikleren sammen med brugeren afdækker kravene og detaljerne omkring hvordan systemet skal opføre sig for at imødekomme disse krav.</w:t>
+        <w:t xml:space="preserve"> cases ligger i starten</w:t>
+      </w:r>
+      <w:r>
+        <w:rPr>
+          <w:lang w:val="da-DK"/>
+        </w:rPr>
+        <w:t>,</w:t>
+      </w:r>
+      <w:r>
+        <w:rPr>
+          <w:lang w:val="da-DK"/>
+        </w:rPr>
+        <w:t xml:space="preserve"> når der defineres krav, da de er så detaljerede. Det er altså i starten</w:t>
+      </w:r>
+      <w:r>
+        <w:rPr>
+          <w:lang w:val="da-DK"/>
+        </w:rPr>
+        <w:t>,</w:t>
+      </w:r>
+      <w:r>
+        <w:rPr>
+          <w:lang w:val="da-DK"/>
+        </w:rPr>
+        <w:t xml:space="preserve"> at udvikleren sammen med brugeren afdækker kravene og detaljerne omkring</w:t>
+      </w:r>
+      <w:r>
+        <w:rPr>
+          <w:lang w:val="da-DK"/>
+        </w:rPr>
+        <w:t>,</w:t>
+      </w:r>
+      <w:r>
+        <w:rPr>
+          <w:lang w:val="da-DK"/>
+        </w:rPr>
+        <w:t xml:space="preserve"> hvordan systemet skal opføre sig for at imødekomme disse krav.</w:t>
       </w:r>
     </w:p>
     <w:p>
@@ -829,7 +1045,19 @@
         <w:rPr>
           <w:lang w:val="da-DK"/>
         </w:rPr>
-        <w:t xml:space="preserve">først fastlægger detaljer under diskussionen inden implementeringen egner </w:t>
+        <w:t>først fastlægger detaljer under diskussionen inden implementeringen</w:t>
+      </w:r>
+      <w:r>
+        <w:rPr>
+          <w:lang w:val="da-DK"/>
+        </w:rPr>
+        <w:t>,</w:t>
+      </w:r>
+      <w:r>
+        <w:rPr>
+          <w:lang w:val="da-DK"/>
+        </w:rPr>
+        <w:t xml:space="preserve"> egner </w:t>
       </w:r>
       <w:proofErr w:type="spellStart"/>
       <w:r>
@@ -857,7 +1085,7 @@
         <w:rPr>
           <w:lang w:val="da-DK"/>
         </w:rPr>
-        <w:t xml:space="preserve"> sig bedre til en agil og iterativ udvikling. Det passer derved også godt til vores semesterprojekt, da viden omkring detaljerne først behøves at klarlægges lige inden implementeringen. Meget detaljerede </w:t>
+        <w:t xml:space="preserve"> sig bedre til en agil og iterativ udvikling. Det passer derved godt til vores semesterprojekt, da viden omkring detaljerne først behøves at klarlægges lige inden implementeringen. Meget detaljerede </w:t>
       </w:r>
       <w:proofErr w:type="spellStart"/>
       <w:r>
@@ -871,7 +1099,31 @@
         <w:rPr>
           <w:lang w:val="da-DK"/>
         </w:rPr>
-        <w:t xml:space="preserve"> cases i starten af projektet kan her indebære en masse spildt arbejde, da der senere ved implementeringen kan erhverves viden der gør at disse detaljer skal ændres. User </w:t>
+        <w:t xml:space="preserve"> cases i starten af projektet kan her indebære en masse spildt arbejde, da der senere ved implementeringen kan erhverves viden</w:t>
+      </w:r>
+      <w:r>
+        <w:rPr>
+          <w:lang w:val="da-DK"/>
+        </w:rPr>
+        <w:t>,</w:t>
+      </w:r>
+      <w:r>
+        <w:rPr>
+          <w:lang w:val="da-DK"/>
+        </w:rPr>
+        <w:t xml:space="preserve"> der gør</w:t>
+      </w:r>
+      <w:r>
+        <w:rPr>
+          <w:lang w:val="da-DK"/>
+        </w:rPr>
+        <w:t>,</w:t>
+      </w:r>
+      <w:r>
+        <w:rPr>
+          <w:lang w:val="da-DK"/>
+        </w:rPr>
+        <w:t xml:space="preserve"> at disse detaljer skal ændres. User </w:t>
       </w:r>
       <w:proofErr w:type="spellStart"/>
       <w:r>
@@ -885,7 +1137,19 @@
         <w:rPr>
           <w:lang w:val="da-DK"/>
         </w:rPr>
-        <w:t xml:space="preserve"> er derved på en måde mere åbne indtil inden implementeringen hvor diskussionen omkring den afholdes. Ved at benytte </w:t>
+        <w:t xml:space="preserve"> er derved på en måde mere åbne indtil inden implementeringen</w:t>
+      </w:r>
+      <w:r>
+        <w:rPr>
+          <w:lang w:val="da-DK"/>
+        </w:rPr>
+        <w:t>,</w:t>
+      </w:r>
+      <w:r>
+        <w:rPr>
+          <w:lang w:val="da-DK"/>
+        </w:rPr>
+        <w:t xml:space="preserve"> hvor diskussionen omkring den afholdes. Ved at benytte </w:t>
       </w:r>
       <w:proofErr w:type="spellStart"/>
       <w:r>
@@ -899,7 +1163,19 @@
         <w:rPr>
           <w:lang w:val="da-DK"/>
         </w:rPr>
-        <w:t xml:space="preserve"> cases lægger man sig mere fast på detaljer fra starten af, og der er herved mere at ændre efterfølgende hvis forholdene omkring implementeringen ændrer sig. Det er i gruppen vedtaget at benytte </w:t>
+        <w:t xml:space="preserve"> cases lægger man sig mere fast på detaljer fra starten af, og der er herved mere at ændre efterfølgende</w:t>
+      </w:r>
+      <w:r>
+        <w:rPr>
+          <w:lang w:val="da-DK"/>
+        </w:rPr>
+        <w:t>,</w:t>
+      </w:r>
+      <w:r>
+        <w:rPr>
+          <w:lang w:val="da-DK"/>
+        </w:rPr>
+        <w:t xml:space="preserve"> hvis forholdene omkring implementeringen ændrer sig. Det er i gruppen vedtaget at benytte </w:t>
       </w:r>
       <w:proofErr w:type="spellStart"/>
       <w:r>
@@ -927,13 +1203,68 @@
         <w:rPr>
           <w:lang w:val="da-DK"/>
         </w:rPr>
-        <w:t xml:space="preserve"> i projektet. Denne beslutning er taget på baggrund af at gruppen vurderede at de passede bedre til en agil udvikling af et projekt på den størrelse som vores projekt har. </w:t>
-      </w:r>
-      <w:r>
-        <w:rPr>
-          <w:lang w:val="da-DK"/>
-        </w:rPr>
-        <w:t xml:space="preserve">Der har samtidig været erfaring fra tidligere projekter med at det hele vejen igennem projektet har været nødvendigt at ændre i </w:t>
+        <w:t xml:space="preserve"> i projektet. Denne beslutning er taget på baggrund af</w:t>
+      </w:r>
+      <w:r>
+        <w:rPr>
+          <w:lang w:val="da-DK"/>
+        </w:rPr>
+        <w:t>,</w:t>
+      </w:r>
+      <w:r>
+        <w:rPr>
+          <w:lang w:val="da-DK"/>
+        </w:rPr>
+        <w:t xml:space="preserve"> at gruppen vurderede</w:t>
+      </w:r>
+      <w:r>
+        <w:rPr>
+          <w:lang w:val="da-DK"/>
+        </w:rPr>
+        <w:t>,</w:t>
+      </w:r>
+      <w:r>
+        <w:rPr>
+          <w:lang w:val="da-DK"/>
+        </w:rPr>
+        <w:t xml:space="preserve"> at de passede bedre til en agil udvikling af et projekt på den størrelse</w:t>
+      </w:r>
+      <w:r>
+        <w:rPr>
+          <w:lang w:val="da-DK"/>
+        </w:rPr>
+        <w:t>,</w:t>
+      </w:r>
+      <w:r>
+        <w:rPr>
+          <w:lang w:val="da-DK"/>
+        </w:rPr>
+        <w:t xml:space="preserve"> som vores projekt har. </w:t>
+      </w:r>
+      <w:r>
+        <w:rPr>
+          <w:lang w:val="da-DK"/>
+        </w:rPr>
+        <w:t xml:space="preserve">Der har samtidig været </w:t>
+      </w:r>
+      <w:r>
+        <w:rPr>
+          <w:lang w:val="da-DK"/>
+        </w:rPr>
+        <w:lastRenderedPageBreak/>
+        <w:t>erfaring fra tidligere projekter med</w:t>
+      </w:r>
+      <w:r>
+        <w:rPr>
+          <w:lang w:val="da-DK"/>
+        </w:rPr>
+        <w:t>,</w:t>
+      </w:r>
+      <w:r>
+        <w:rPr>
+          <w:lang w:val="da-DK"/>
+        </w:rPr>
+        <w:t xml:space="preserve"> at det hele vejen igennem projektet har været nødvendigt at ændre i </w:t>
       </w:r>
       <w:proofErr w:type="spellStart"/>
       <w:r>

</xml_diff>

<commit_message>
Indsat en kommentar efter review
</commit_message>
<xml_diff>
--- a/Rapport/User stories - begrundelse af valget.docx
+++ b/Rapport/User stories - begrundelse af valget.docx
@@ -231,6 +231,7 @@
           <w:lang w:val="da-DK"/>
         </w:rPr>
       </w:pPr>
+      <w:commentRangeStart w:id="0"/>
       <w:r>
         <w:rPr>
           <w:lang w:val="da-DK"/>
@@ -718,6 +719,13 @@
           <w:lang w:val="da-DK"/>
         </w:rPr>
         <w:t xml:space="preserve"> Kunden har derved bedre mulighed for, at ende ud med det produkt han egentlig gerne ville have.</w:t>
+      </w:r>
+      <w:commentRangeEnd w:id="0"/>
+      <w:r>
+        <w:rPr>
+          <w:rStyle w:val="CommentReference"/>
+        </w:rPr>
+        <w:commentReference w:id="0"/>
       </w:r>
     </w:p>
     <w:p>
@@ -984,7 +992,15 @@
         <w:rPr>
           <w:lang w:val="da-DK"/>
         </w:rPr>
-        <w:t xml:space="preserve"> hvordan systemet skal opføre sig for at imødekomme disse krav.</w:t>
+        <w:t xml:space="preserve"> hvordan systemet skal opføre sig for at imødekomme disse kra</w:t>
+      </w:r>
+      <w:bookmarkStart w:id="1" w:name="_GoBack"/>
+      <w:bookmarkEnd w:id="1"/>
+      <w:r>
+        <w:rPr>
+          <w:lang w:val="da-DK"/>
+        </w:rPr>
+        <w:t>v.</w:t>
       </w:r>
     </w:p>
     <w:p>
@@ -1280,8 +1296,6 @@
         </w:rPr>
         <w:t xml:space="preserve"> casene efter nyerhvervet viden. Derfor var der i gruppen samtidig et ønske om at undersøge andre muligheder for beskrivelse af krav for at undgå at bruge for meget tid på dette.</w:t>
       </w:r>
-      <w:bookmarkStart w:id="0" w:name="_GoBack"/>
-      <w:bookmarkEnd w:id="0"/>
     </w:p>
     <w:sectPr>
       <w:pgSz w:w="11906" w:h="16838"/>
@@ -1291,6 +1305,39 @@
     </w:sectPr>
   </w:body>
 </w:document>
+</file>
+
+<file path=word/comments.xml><?xml version="1.0" encoding="utf-8"?>
+<w:comments xmlns:wpc="http://schemas.microsoft.com/office/word/2010/wordprocessingCanvas" xmlns:mc="http://schemas.openxmlformats.org/markup-compatibility/2006" xmlns:o="urn:schemas-microsoft-com:office:office" xmlns:r="http://schemas.openxmlformats.org/officeDocument/2006/relationships" xmlns:m="http://schemas.openxmlformats.org/officeDocument/2006/math" xmlns:v="urn:schemas-microsoft-com:vml" xmlns:wp14="http://schemas.microsoft.com/office/word/2010/wordprocessingDrawing" xmlns:wp="http://schemas.openxmlformats.org/drawingml/2006/wordprocessingDrawing" xmlns:w10="urn:schemas-microsoft-com:office:word" xmlns:w="http://schemas.openxmlformats.org/wordprocessingml/2006/main" xmlns:w14="http://schemas.microsoft.com/office/word/2010/wordml" xmlns:w15="http://schemas.microsoft.com/office/word/2012/wordml" xmlns:wpg="http://schemas.microsoft.com/office/word/2010/wordprocessingGroup" xmlns:wpi="http://schemas.microsoft.com/office/word/2010/wordprocessingInk" xmlns:wne="http://schemas.microsoft.com/office/word/2006/wordml" xmlns:wps="http://schemas.microsoft.com/office/word/2010/wordprocessingShape" mc:Ignorable="w14 w15 wp14">
+  <w:comment w:id="0" w:author="Nicklas Nielsen" w:date="2016-05-02T09:53:00Z" w:initials="NN">
+    <w:p>
+      <w:pPr>
+        <w:pStyle w:val="CommentText"/>
+        <w:rPr>
+          <w:lang w:val="da-DK"/>
+        </w:rPr>
+      </w:pPr>
+      <w:r>
+        <w:rPr>
+          <w:rStyle w:val="CommentReference"/>
+        </w:rPr>
+        <w:annotationRef/>
+      </w:r>
+      <w:r>
+        <w:rPr>
+          <w:lang w:val="da-DK"/>
+        </w:rPr>
+        <w:t>Tænker om man måske skulle beskrive hvordan vi har håndteret diskutionen med kunden efter som der ikke ere n kunde.</w:t>
+      </w:r>
+    </w:p>
+  </w:comment>
+</w:comments>
+</file>
+
+<file path=word/commentsExtended.xml><?xml version="1.0" encoding="utf-8"?>
+<w15:commentsEx xmlns:wpc="http://schemas.microsoft.com/office/word/2010/wordprocessingCanvas" xmlns:mc="http://schemas.openxmlformats.org/markup-compatibility/2006" xmlns:o="urn:schemas-microsoft-com:office:office" xmlns:r="http://schemas.openxmlformats.org/officeDocument/2006/relationships" xmlns:m="http://schemas.openxmlformats.org/officeDocument/2006/math" xmlns:v="urn:schemas-microsoft-com:vml" xmlns:wp14="http://schemas.microsoft.com/office/word/2010/wordprocessingDrawing" xmlns:wp="http://schemas.openxmlformats.org/drawingml/2006/wordprocessingDrawing" xmlns:w10="urn:schemas-microsoft-com:office:word" xmlns:w="http://schemas.openxmlformats.org/wordprocessingml/2006/main" xmlns:w14="http://schemas.microsoft.com/office/word/2010/wordml" xmlns:w15="http://schemas.microsoft.com/office/word/2012/wordml" xmlns:wpg="http://schemas.microsoft.com/office/word/2010/wordprocessingGroup" xmlns:wpi="http://schemas.microsoft.com/office/word/2010/wordprocessingInk" xmlns:wne="http://schemas.microsoft.com/office/word/2006/wordml" xmlns:wps="http://schemas.microsoft.com/office/word/2010/wordprocessingShape" mc:Ignorable="w14 w15 wp14">
+  <w15:commentEx w15:paraId="27E130C3" w15:done="0"/>
+</w15:commentsEx>
 </file>
 
 <file path=word/numbering.xml><?xml version="1.0" encoding="utf-8"?>
@@ -1411,6 +1458,14 @@
     <w:abstractNumId w:val="0"/>
   </w:num>
 </w:numbering>
+</file>
+
+<file path=word/people.xml><?xml version="1.0" encoding="utf-8"?>
+<w15:people xmlns:wpc="http://schemas.microsoft.com/office/word/2010/wordprocessingCanvas" xmlns:mc="http://schemas.openxmlformats.org/markup-compatibility/2006" xmlns:o="urn:schemas-microsoft-com:office:office" xmlns:r="http://schemas.openxmlformats.org/officeDocument/2006/relationships" xmlns:m="http://schemas.openxmlformats.org/officeDocument/2006/math" xmlns:v="urn:schemas-microsoft-com:vml" xmlns:wp14="http://schemas.microsoft.com/office/word/2010/wordprocessingDrawing" xmlns:wp="http://schemas.openxmlformats.org/drawingml/2006/wordprocessingDrawing" xmlns:w10="urn:schemas-microsoft-com:office:word" xmlns:w="http://schemas.openxmlformats.org/wordprocessingml/2006/main" xmlns:w14="http://schemas.microsoft.com/office/word/2010/wordml" xmlns:w15="http://schemas.microsoft.com/office/word/2012/wordml" xmlns:wpg="http://schemas.microsoft.com/office/word/2010/wordprocessingGroup" xmlns:wpi="http://schemas.microsoft.com/office/word/2010/wordprocessingInk" xmlns:wne="http://schemas.microsoft.com/office/word/2006/wordml" xmlns:wps="http://schemas.microsoft.com/office/word/2010/wordprocessingShape" mc:Ignorable="w14 w15 wp14">
+  <w15:person w15:author="Nicklas Nielsen">
+    <w15:presenceInfo w15:providerId="Windows Live" w15:userId="9c54dd57f7133cce"/>
+  </w15:person>
+</w15:people>
 </file>
 
 <file path=word/styles.xml><?xml version="1.0" encoding="utf-8"?>
@@ -1895,6 +1950,104 @@
     <w:basedOn w:val="DefaultParagraphFont"/>
     <w:rsid w:val="001E6C21"/>
   </w:style>
+  <w:style w:type="character" w:styleId="CommentReference">
+    <w:name w:val="annotation reference"/>
+    <w:basedOn w:val="DefaultParagraphFont"/>
+    <w:uiPriority w:val="99"/>
+    <w:semiHidden/>
+    <w:unhideWhenUsed/>
+    <w:rsid w:val="003449E7"/>
+    <w:rPr>
+      <w:sz w:val="16"/>
+      <w:szCs w:val="16"/>
+    </w:rPr>
+  </w:style>
+  <w:style w:type="paragraph" w:styleId="CommentText">
+    <w:name w:val="annotation text"/>
+    <w:basedOn w:val="Normal"/>
+    <w:link w:val="CommentTextChar"/>
+    <w:uiPriority w:val="99"/>
+    <w:semiHidden/>
+    <w:unhideWhenUsed/>
+    <w:rsid w:val="003449E7"/>
+    <w:pPr>
+      <w:spacing w:line="240" w:lineRule="auto"/>
+    </w:pPr>
+    <w:rPr>
+      <w:sz w:val="20"/>
+      <w:szCs w:val="20"/>
+    </w:rPr>
+  </w:style>
+  <w:style w:type="character" w:customStyle="1" w:styleId="CommentTextChar">
+    <w:name w:val="Comment Text Char"/>
+    <w:basedOn w:val="DefaultParagraphFont"/>
+    <w:link w:val="CommentText"/>
+    <w:uiPriority w:val="99"/>
+    <w:semiHidden/>
+    <w:rsid w:val="003449E7"/>
+    <w:rPr>
+      <w:sz w:val="20"/>
+      <w:szCs w:val="20"/>
+    </w:rPr>
+  </w:style>
+  <w:style w:type="paragraph" w:styleId="CommentSubject">
+    <w:name w:val="annotation subject"/>
+    <w:basedOn w:val="CommentText"/>
+    <w:next w:val="CommentText"/>
+    <w:link w:val="CommentSubjectChar"/>
+    <w:uiPriority w:val="99"/>
+    <w:semiHidden/>
+    <w:unhideWhenUsed/>
+    <w:rsid w:val="003449E7"/>
+    <w:rPr>
+      <w:b/>
+      <w:bCs/>
+    </w:rPr>
+  </w:style>
+  <w:style w:type="character" w:customStyle="1" w:styleId="CommentSubjectChar">
+    <w:name w:val="Comment Subject Char"/>
+    <w:basedOn w:val="CommentTextChar"/>
+    <w:link w:val="CommentSubject"/>
+    <w:uiPriority w:val="99"/>
+    <w:semiHidden/>
+    <w:rsid w:val="003449E7"/>
+    <w:rPr>
+      <w:b/>
+      <w:bCs/>
+      <w:sz w:val="20"/>
+      <w:szCs w:val="20"/>
+    </w:rPr>
+  </w:style>
+  <w:style w:type="paragraph" w:styleId="BalloonText">
+    <w:name w:val="Balloon Text"/>
+    <w:basedOn w:val="Normal"/>
+    <w:link w:val="BalloonTextChar"/>
+    <w:uiPriority w:val="99"/>
+    <w:semiHidden/>
+    <w:unhideWhenUsed/>
+    <w:rsid w:val="003449E7"/>
+    <w:pPr>
+      <w:spacing w:after="0" w:line="240" w:lineRule="auto"/>
+    </w:pPr>
+    <w:rPr>
+      <w:rFonts w:ascii="Segoe UI" w:hAnsi="Segoe UI" w:cs="Segoe UI"/>
+      <w:sz w:val="18"/>
+      <w:szCs w:val="18"/>
+    </w:rPr>
+  </w:style>
+  <w:style w:type="character" w:customStyle="1" w:styleId="BalloonTextChar">
+    <w:name w:val="Balloon Text Char"/>
+    <w:basedOn w:val="DefaultParagraphFont"/>
+    <w:link w:val="BalloonText"/>
+    <w:uiPriority w:val="99"/>
+    <w:semiHidden/>
+    <w:rsid w:val="003449E7"/>
+    <w:rPr>
+      <w:rFonts w:ascii="Segoe UI" w:hAnsi="Segoe UI" w:cs="Segoe UI"/>
+      <w:sz w:val="18"/>
+      <w:szCs w:val="18"/>
+    </w:rPr>
+  </w:style>
 </w:styles>
 </file>
 

</xml_diff>

<commit_message>
Rettet User stories - begrundelse af valget.docx efter review
</commit_message>
<xml_diff>
--- a/Rapport/User stories - begrundelse af valget.docx
+++ b/Rapport/User stories - begrundelse af valget.docx
@@ -19,21 +19,7 @@
         <w:rPr>
           <w:lang w:val="da-DK"/>
         </w:rPr>
-        <w:t xml:space="preserve">ser </w:t>
-      </w:r>
-      <w:proofErr w:type="spellStart"/>
-      <w:r>
-        <w:rPr>
-          <w:lang w:val="da-DK"/>
-        </w:rPr>
-        <w:t>stories</w:t>
-      </w:r>
-      <w:proofErr w:type="spellEnd"/>
-      <w:r>
-        <w:rPr>
-          <w:lang w:val="da-DK"/>
-        </w:rPr>
-        <w:t xml:space="preserve"> </w:t>
+        <w:t xml:space="preserve">ser stories </w:t>
       </w:r>
       <w:r>
         <w:rPr>
@@ -45,21 +31,7 @@
         <w:rPr>
           <w:lang w:val="da-DK"/>
         </w:rPr>
-        <w:t xml:space="preserve"> </w:t>
-      </w:r>
-      <w:proofErr w:type="spellStart"/>
-      <w:r>
-        <w:rPr>
-          <w:lang w:val="da-DK"/>
-        </w:rPr>
-        <w:t>use</w:t>
-      </w:r>
-      <w:proofErr w:type="spellEnd"/>
-      <w:r>
-        <w:rPr>
-          <w:lang w:val="da-DK"/>
-        </w:rPr>
-        <w:t xml:space="preserve"> cases</w:t>
+        <w:t xml:space="preserve"> use cases</w:t>
       </w:r>
     </w:p>
     <w:p>
@@ -90,21 +62,7 @@
         <w:rPr>
           <w:lang w:val="da-DK"/>
         </w:rPr>
-        <w:t xml:space="preserve">Her var der tidligere arbejdet med </w:t>
-      </w:r>
-      <w:proofErr w:type="spellStart"/>
-      <w:r>
-        <w:rPr>
-          <w:lang w:val="da-DK"/>
-        </w:rPr>
-        <w:t>use</w:t>
-      </w:r>
-      <w:proofErr w:type="spellEnd"/>
-      <w:r>
-        <w:rPr>
-          <w:lang w:val="da-DK"/>
-        </w:rPr>
-        <w:t xml:space="preserve"> cases</w:t>
+        <w:t>Her var der tidligere arbejdet med use cases</w:t>
       </w:r>
       <w:r>
         <w:rPr>
@@ -134,35 +92,7 @@
         <w:rPr>
           <w:lang w:val="da-DK"/>
         </w:rPr>
-        <w:t xml:space="preserve"> at der alternativt kunne benyttes </w:t>
-      </w:r>
-      <w:proofErr w:type="spellStart"/>
-      <w:r>
-        <w:rPr>
-          <w:lang w:val="da-DK"/>
-        </w:rPr>
-        <w:t>user</w:t>
-      </w:r>
-      <w:proofErr w:type="spellEnd"/>
-      <w:r>
-        <w:rPr>
-          <w:lang w:val="da-DK"/>
-        </w:rPr>
-        <w:t xml:space="preserve"> </w:t>
-      </w:r>
-      <w:proofErr w:type="spellStart"/>
-      <w:r>
-        <w:rPr>
-          <w:lang w:val="da-DK"/>
-        </w:rPr>
-        <w:t>stories</w:t>
-      </w:r>
-      <w:proofErr w:type="spellEnd"/>
-      <w:r>
-        <w:rPr>
-          <w:lang w:val="da-DK"/>
-        </w:rPr>
-        <w:t xml:space="preserve">. </w:t>
+        <w:t xml:space="preserve"> at der alternativt kunne benyttes user stories. </w:t>
       </w:r>
       <w:r>
         <w:rPr>
@@ -180,49 +110,7 @@
         <w:rPr>
           <w:lang w:val="da-DK"/>
         </w:rPr>
-        <w:t xml:space="preserve"> hvad forskellen på </w:t>
-      </w:r>
-      <w:proofErr w:type="spellStart"/>
-      <w:r>
-        <w:rPr>
-          <w:lang w:val="da-DK"/>
-        </w:rPr>
-        <w:t>use</w:t>
-      </w:r>
-      <w:proofErr w:type="spellEnd"/>
-      <w:r>
-        <w:rPr>
-          <w:lang w:val="da-DK"/>
-        </w:rPr>
-        <w:t xml:space="preserve"> cases og </w:t>
-      </w:r>
-      <w:proofErr w:type="spellStart"/>
-      <w:r>
-        <w:rPr>
-          <w:lang w:val="da-DK"/>
-        </w:rPr>
-        <w:t>user</w:t>
-      </w:r>
-      <w:proofErr w:type="spellEnd"/>
-      <w:r>
-        <w:rPr>
-          <w:lang w:val="da-DK"/>
-        </w:rPr>
-        <w:t xml:space="preserve"> </w:t>
-      </w:r>
-      <w:proofErr w:type="spellStart"/>
-      <w:r>
-        <w:rPr>
-          <w:lang w:val="da-DK"/>
-        </w:rPr>
-        <w:t>stories</w:t>
-      </w:r>
-      <w:proofErr w:type="spellEnd"/>
-      <w:r>
-        <w:rPr>
-          <w:lang w:val="da-DK"/>
-        </w:rPr>
-        <w:t xml:space="preserve"> var, for at kunne tage en beslutning omkring, hvilken af de to metoder gruppen følte, der passede bedst til dette projekt.</w:t>
+        <w:t xml:space="preserve"> hvad forskellen på use cases og user stories var, for at kunne tage en beslutning omkring, hvilken af de to metoder gruppen følte, der passede bedst til dette projekt.</w:t>
       </w:r>
     </w:p>
     <w:p>
@@ -231,26 +119,11 @@
           <w:lang w:val="da-DK"/>
         </w:rPr>
       </w:pPr>
-      <w:commentRangeStart w:id="0"/>
-      <w:r>
-        <w:rPr>
-          <w:lang w:val="da-DK"/>
-        </w:rPr>
-        <w:t xml:space="preserve">En </w:t>
-      </w:r>
-      <w:proofErr w:type="spellStart"/>
-      <w:r>
-        <w:rPr>
-          <w:lang w:val="da-DK"/>
-        </w:rPr>
-        <w:t>user</w:t>
-      </w:r>
-      <w:proofErr w:type="spellEnd"/>
-      <w:r>
-        <w:rPr>
-          <w:lang w:val="da-DK"/>
-        </w:rPr>
-        <w:t xml:space="preserve"> story beskriver et behov</w:t>
+      <w:r>
+        <w:rPr>
+          <w:lang w:val="da-DK"/>
+        </w:rPr>
+        <w:t>En user story beskriver et behov</w:t>
       </w:r>
       <w:r>
         <w:rPr>
@@ -286,21 +159,7 @@
         <w:rPr>
           <w:lang w:val="da-DK"/>
         </w:rPr>
-        <w:t xml:space="preserve"> der beskrives her. Derfor skrives en </w:t>
-      </w:r>
-      <w:proofErr w:type="spellStart"/>
-      <w:r>
-        <w:rPr>
-          <w:lang w:val="da-DK"/>
-        </w:rPr>
-        <w:t>user</w:t>
-      </w:r>
-      <w:proofErr w:type="spellEnd"/>
-      <w:r>
-        <w:rPr>
-          <w:lang w:val="da-DK"/>
-        </w:rPr>
-        <w:t xml:space="preserve"> story også fra brugerens synspunkt og i et sprog</w:t>
+        <w:t xml:space="preserve"> der beskrives her. Derfor skrives en user story også fra brugerens synspunkt og i et sprog</w:t>
       </w:r>
       <w:r>
         <w:rPr>
@@ -354,21 +213,7 @@
         <w:rPr>
           <w:lang w:val="da-DK"/>
         </w:rPr>
-        <w:t xml:space="preserve"> hvilken </w:t>
-      </w:r>
-      <w:proofErr w:type="spellStart"/>
-      <w:r>
-        <w:rPr>
-          <w:lang w:val="da-DK"/>
-        </w:rPr>
-        <w:t>user</w:t>
-      </w:r>
-      <w:proofErr w:type="spellEnd"/>
-      <w:r>
-        <w:rPr>
-          <w:lang w:val="da-DK"/>
-        </w:rPr>
-        <w:t xml:space="preserve"> story der er tale om. Herefter følger en kort beskrivelse, hvor behovet beskrives</w:t>
+        <w:t xml:space="preserve"> hvilken user story der er tale om. Herefter følger en kort beskrivelse, hvor behovet beskrives</w:t>
       </w:r>
       <w:r>
         <w:rPr>
@@ -416,61 +261,19 @@
         <w:rPr>
           <w:lang w:val="da-DK"/>
         </w:rPr>
-        <w:t xml:space="preserve"> for at </w:t>
-      </w:r>
-      <w:proofErr w:type="spellStart"/>
-      <w:r>
-        <w:rPr>
-          <w:lang w:val="da-DK"/>
-        </w:rPr>
-        <w:t>user</w:t>
-      </w:r>
-      <w:proofErr w:type="spellEnd"/>
-      <w:r>
-        <w:rPr>
-          <w:lang w:val="da-DK"/>
-        </w:rPr>
-        <w:t xml:space="preserve"> </w:t>
-      </w:r>
-      <w:proofErr w:type="spellStart"/>
-      <w:r>
-        <w:rPr>
-          <w:lang w:val="da-DK"/>
-        </w:rPr>
-        <w:t>storien</w:t>
-      </w:r>
-      <w:proofErr w:type="spellEnd"/>
-      <w:r>
-        <w:rPr>
-          <w:lang w:val="da-DK"/>
-        </w:rPr>
-        <w:t xml:space="preserve"> er godkendt</w:t>
-      </w:r>
-      <w:r>
-        <w:rPr>
-          <w:lang w:val="da-DK"/>
-        </w:rPr>
-        <w:t>,</w:t>
-      </w:r>
-      <w:r>
-        <w:rPr>
-          <w:lang w:val="da-DK"/>
-        </w:rPr>
-        <w:t xml:space="preserve"> og behovet er imødekommet. User </w:t>
-      </w:r>
-      <w:proofErr w:type="spellStart"/>
-      <w:r>
-        <w:rPr>
-          <w:lang w:val="da-DK"/>
-        </w:rPr>
-        <w:t>stories</w:t>
-      </w:r>
-      <w:proofErr w:type="spellEnd"/>
-      <w:r>
-        <w:rPr>
-          <w:lang w:val="da-DK"/>
-        </w:rPr>
-        <w:t xml:space="preserve"> er derved meget løst beskre</w:t>
+        <w:t xml:space="preserve"> for at user storien er godkendt</w:t>
+      </w:r>
+      <w:r>
+        <w:rPr>
+          <w:lang w:val="da-DK"/>
+        </w:rPr>
+        <w:t>,</w:t>
+      </w:r>
+      <w:r>
+        <w:rPr>
+          <w:lang w:val="da-DK"/>
+        </w:rPr>
+        <w:t xml:space="preserve"> og behovet er imødekommet. User stories er derved meget løst beskre</w:t>
       </w:r>
       <w:r>
         <w:rPr>
@@ -482,21 +285,7 @@
         <w:rPr>
           <w:lang w:val="da-DK"/>
         </w:rPr>
-        <w:t xml:space="preserve"> uden et højt detaljeringsniveau. Når en </w:t>
-      </w:r>
-      <w:proofErr w:type="spellStart"/>
-      <w:r>
-        <w:rPr>
-          <w:lang w:val="da-DK"/>
-        </w:rPr>
-        <w:t>user</w:t>
-      </w:r>
-      <w:proofErr w:type="spellEnd"/>
-      <w:r>
-        <w:rPr>
-          <w:lang w:val="da-DK"/>
-        </w:rPr>
-        <w:t xml:space="preserve"> story skal implementeres</w:t>
+        <w:t xml:space="preserve"> uden et højt detaljeringsniveau. Når en user story skal implementeres</w:t>
       </w:r>
       <w:r>
         <w:rPr>
@@ -532,21 +321,7 @@
         <w:rPr>
           <w:lang w:val="da-DK"/>
         </w:rPr>
-        <w:t xml:space="preserve"> hvad der ønskes af den specifikke </w:t>
-      </w:r>
-      <w:proofErr w:type="spellStart"/>
-      <w:r>
-        <w:rPr>
-          <w:lang w:val="da-DK"/>
-        </w:rPr>
-        <w:t>user</w:t>
-      </w:r>
-      <w:proofErr w:type="spellEnd"/>
-      <w:r>
-        <w:rPr>
-          <w:lang w:val="da-DK"/>
-        </w:rPr>
-        <w:t xml:space="preserve"> story</w:t>
+        <w:t xml:space="preserve"> hvad der ønskes af den specifikke user story</w:t>
       </w:r>
       <w:r>
         <w:rPr>
@@ -582,35 +357,7 @@
         <w:rPr>
           <w:lang w:val="da-DK"/>
         </w:rPr>
-        <w:t xml:space="preserve"> at detaljerne omkring implementeringen af </w:t>
-      </w:r>
-      <w:proofErr w:type="spellStart"/>
-      <w:r>
-        <w:rPr>
-          <w:lang w:val="da-DK"/>
-        </w:rPr>
-        <w:t>user</w:t>
-      </w:r>
-      <w:proofErr w:type="spellEnd"/>
-      <w:r>
-        <w:rPr>
-          <w:lang w:val="da-DK"/>
-        </w:rPr>
-        <w:t xml:space="preserve"> </w:t>
-      </w:r>
-      <w:proofErr w:type="spellStart"/>
-      <w:r>
-        <w:rPr>
-          <w:lang w:val="da-DK"/>
-        </w:rPr>
-        <w:t>storien</w:t>
-      </w:r>
-      <w:proofErr w:type="spellEnd"/>
-      <w:r>
-        <w:rPr>
-          <w:lang w:val="da-DK"/>
-        </w:rPr>
-        <w:t xml:space="preserve"> kommer på plads.</w:t>
+        <w:t xml:space="preserve"> at detaljerne omkring implementeringen af user storien kommer på plads.</w:t>
       </w:r>
       <w:r>
         <w:rPr>
@@ -640,56 +387,20 @@
         <w:rPr>
           <w:lang w:val="da-DK"/>
         </w:rPr>
-        <w:t xml:space="preserve"> hvordan en </w:t>
-      </w:r>
-      <w:proofErr w:type="spellStart"/>
-      <w:r>
-        <w:rPr>
-          <w:lang w:val="da-DK"/>
-        </w:rPr>
-        <w:t>user</w:t>
-      </w:r>
-      <w:proofErr w:type="spellEnd"/>
-      <w:r>
-        <w:rPr>
-          <w:lang w:val="da-DK"/>
-        </w:rPr>
-        <w:t xml:space="preserve"> story skal implementeres på baggrund af ideer eller tanker</w:t>
-      </w:r>
-      <w:r>
-        <w:rPr>
-          <w:lang w:val="da-DK"/>
-        </w:rPr>
-        <w:t>,</w:t>
-      </w:r>
-      <w:r>
-        <w:rPr>
-          <w:lang w:val="da-DK"/>
-        </w:rPr>
-        <w:t xml:space="preserve"> han har gjort sig efter at have set de allerede implementerede </w:t>
-      </w:r>
-      <w:proofErr w:type="spellStart"/>
-      <w:r>
-        <w:rPr>
-          <w:lang w:val="da-DK"/>
-        </w:rPr>
-        <w:t>user</w:t>
-      </w:r>
-      <w:proofErr w:type="spellEnd"/>
-      <w:r>
-        <w:rPr>
-          <w:lang w:val="da-DK"/>
-        </w:rPr>
-        <w:t xml:space="preserve"> </w:t>
-      </w:r>
-      <w:proofErr w:type="spellStart"/>
-      <w:r>
-        <w:rPr>
-          <w:lang w:val="da-DK"/>
-        </w:rPr>
-        <w:t>stories</w:t>
-      </w:r>
-      <w:proofErr w:type="spellEnd"/>
+        <w:t xml:space="preserve"> hvordan en user story skal implementeres på baggrund af ideer eller tanker</w:t>
+      </w:r>
+      <w:r>
+        <w:rPr>
+          <w:lang w:val="da-DK"/>
+        </w:rPr>
+        <w:t>,</w:t>
+      </w:r>
+      <w:r>
+        <w:rPr>
+          <w:lang w:val="da-DK"/>
+        </w:rPr>
+        <w:t xml:space="preserve"> han har gjort sig efter at have set de allerede implementerede user stories</w:t>
+      </w:r>
       <w:r>
         <w:rPr>
           <w:lang w:val="da-DK"/>
@@ -719,13 +430,6 @@
           <w:lang w:val="da-DK"/>
         </w:rPr>
         <w:t xml:space="preserve"> Kunden har derved bedre mulighed for, at ende ud med det produkt han egentlig gerne ville have.</w:t>
-      </w:r>
-      <w:commentRangeEnd w:id="0"/>
-      <w:r>
-        <w:rPr>
-          <w:rStyle w:val="CommentReference"/>
-        </w:rPr>
-        <w:commentReference w:id="0"/>
       </w:r>
     </w:p>
     <w:p>
@@ -738,21 +442,7 @@
         <w:rPr>
           <w:lang w:val="da-DK"/>
         </w:rPr>
-        <w:t xml:space="preserve">En </w:t>
-      </w:r>
-      <w:proofErr w:type="spellStart"/>
-      <w:r>
-        <w:rPr>
-          <w:lang w:val="da-DK"/>
-        </w:rPr>
-        <w:t>use</w:t>
-      </w:r>
-      <w:proofErr w:type="spellEnd"/>
-      <w:r>
-        <w:rPr>
-          <w:lang w:val="da-DK"/>
-        </w:rPr>
-        <w:t xml:space="preserve"> case beskriver opførslen af systemet for at imødekomme et behov</w:t>
+        <w:t>En use case beskriver opførslen af systemet for at imødekomme et behov</w:t>
       </w:r>
       <w:r>
         <w:rPr>
@@ -770,21 +460,7 @@
         <w:rPr>
           <w:lang w:val="da-DK"/>
         </w:rPr>
-        <w:t xml:space="preserve"> udvikleren i samarbejde med brugeren af systemet. </w:t>
-      </w:r>
-      <w:proofErr w:type="spellStart"/>
-      <w:r>
-        <w:rPr>
-          <w:lang w:val="da-DK"/>
-        </w:rPr>
-        <w:t>Use</w:t>
-      </w:r>
-      <w:proofErr w:type="spellEnd"/>
-      <w:r>
-        <w:rPr>
-          <w:lang w:val="da-DK"/>
-        </w:rPr>
-        <w:t xml:space="preserve"> cases stræber efter at være komplette</w:t>
+        <w:t xml:space="preserve"> udvikleren i samarbejde med brugeren af systemet. Use cases stræber efter at være komplette</w:t>
       </w:r>
       <w:r>
         <w:rPr>
@@ -808,63 +484,7 @@
         <w:rPr>
           <w:lang w:val="da-DK"/>
         </w:rPr>
-        <w:t xml:space="preserve">elser fra hovedforløbet i </w:t>
-      </w:r>
-      <w:proofErr w:type="spellStart"/>
-      <w:r>
-        <w:rPr>
-          <w:lang w:val="da-DK"/>
-        </w:rPr>
-        <w:t>use</w:t>
-      </w:r>
-      <w:proofErr w:type="spellEnd"/>
-      <w:r>
-        <w:rPr>
-          <w:lang w:val="da-DK"/>
-        </w:rPr>
-        <w:t xml:space="preserve"> casen. </w:t>
-      </w:r>
-      <w:proofErr w:type="spellStart"/>
-      <w:r>
-        <w:rPr>
-          <w:lang w:val="da-DK"/>
-        </w:rPr>
-        <w:t>Use</w:t>
-      </w:r>
-      <w:proofErr w:type="spellEnd"/>
-      <w:r>
-        <w:rPr>
-          <w:lang w:val="da-DK"/>
-        </w:rPr>
-        <w:t xml:space="preserve"> casen er bygget op således at alle rammer omkring </w:t>
-      </w:r>
-      <w:proofErr w:type="spellStart"/>
-      <w:r>
-        <w:rPr>
-          <w:lang w:val="da-DK"/>
-        </w:rPr>
-        <w:t>use</w:t>
-      </w:r>
-      <w:proofErr w:type="spellEnd"/>
-      <w:r>
-        <w:rPr>
-          <w:lang w:val="da-DK"/>
-        </w:rPr>
-        <w:t xml:space="preserve"> casen først angives, såsom målet, initieringen af den, aktører, referencer, samtidige forekomster, forudsætninger og resultatet af </w:t>
-      </w:r>
-      <w:proofErr w:type="spellStart"/>
-      <w:r>
-        <w:rPr>
-          <w:lang w:val="da-DK"/>
-        </w:rPr>
-        <w:t>use</w:t>
-      </w:r>
-      <w:proofErr w:type="spellEnd"/>
-      <w:r>
-        <w:rPr>
-          <w:lang w:val="da-DK"/>
-        </w:rPr>
-        <w:t xml:space="preserve"> casen. Efterfølgende </w:t>
+        <w:t xml:space="preserve">elser fra hovedforløbet i use casen. Use casen er bygget op således at alle rammer omkring use casen først angives, såsom målet, initieringen af den, aktører, referencer, samtidige forekomster, forudsætninger og resultatet af use casen. Efterfølgende </w:t>
       </w:r>
       <w:r>
         <w:rPr>
@@ -942,21 +562,7 @@
         <w:rPr>
           <w:lang w:val="da-DK"/>
         </w:rPr>
-        <w:t xml:space="preserve"> med de trin der skal gennemføres. Meget af arbejdet i forbindelse med </w:t>
-      </w:r>
-      <w:proofErr w:type="spellStart"/>
-      <w:r>
-        <w:rPr>
-          <w:lang w:val="da-DK"/>
-        </w:rPr>
-        <w:t>use</w:t>
-      </w:r>
-      <w:proofErr w:type="spellEnd"/>
-      <w:r>
-        <w:rPr>
-          <w:lang w:val="da-DK"/>
-        </w:rPr>
-        <w:t xml:space="preserve"> cases ligger i starten</w:t>
+        <w:t xml:space="preserve"> med de trin der skal gennemføres. Meget af arbejdet i forbindelse med use cases ligger i starten</w:t>
       </w:r>
       <w:r>
         <w:rPr>
@@ -992,15 +598,7 @@
         <w:rPr>
           <w:lang w:val="da-DK"/>
         </w:rPr>
-        <w:t xml:space="preserve"> hvordan systemet skal opføre sig for at imødekomme disse kra</w:t>
-      </w:r>
-      <w:bookmarkStart w:id="1" w:name="_GoBack"/>
-      <w:bookmarkEnd w:id="1"/>
-      <w:r>
-        <w:rPr>
-          <w:lang w:val="da-DK"/>
-        </w:rPr>
-        <w:t>v.</w:t>
+        <w:t xml:space="preserve"> hvordan systemet skal opføre sig for at imødekomme disse krav.</w:t>
       </w:r>
     </w:p>
     <w:p>
@@ -1013,49 +611,7 @@
         <w:rPr>
           <w:lang w:val="da-DK"/>
         </w:rPr>
-        <w:t xml:space="preserve">Idet </w:t>
-      </w:r>
-      <w:proofErr w:type="spellStart"/>
-      <w:r>
-        <w:rPr>
-          <w:lang w:val="da-DK"/>
-        </w:rPr>
-        <w:t>use</w:t>
-      </w:r>
-      <w:proofErr w:type="spellEnd"/>
-      <w:r>
-        <w:rPr>
-          <w:lang w:val="da-DK"/>
-        </w:rPr>
-        <w:t xml:space="preserve"> cases er mere detaljerede fra starten, mens </w:t>
-      </w:r>
-      <w:proofErr w:type="spellStart"/>
-      <w:r>
-        <w:rPr>
-          <w:lang w:val="da-DK"/>
-        </w:rPr>
-        <w:t>user</w:t>
-      </w:r>
-      <w:proofErr w:type="spellEnd"/>
-      <w:r>
-        <w:rPr>
-          <w:lang w:val="da-DK"/>
-        </w:rPr>
-        <w:t xml:space="preserve"> </w:t>
-      </w:r>
-      <w:proofErr w:type="spellStart"/>
-      <w:r>
-        <w:rPr>
-          <w:lang w:val="da-DK"/>
-        </w:rPr>
-        <w:t>stories</w:t>
-      </w:r>
-      <w:proofErr w:type="spellEnd"/>
-      <w:r>
-        <w:rPr>
-          <w:lang w:val="da-DK"/>
-        </w:rPr>
-        <w:t xml:space="preserve"> </w:t>
+        <w:t xml:space="preserve">Idet use cases er mere detaljerede fra starten, mens user stories </w:t>
       </w:r>
       <w:r>
         <w:rPr>
@@ -1073,49 +629,7 @@
         <w:rPr>
           <w:lang w:val="da-DK"/>
         </w:rPr>
-        <w:t xml:space="preserve"> egner </w:t>
-      </w:r>
-      <w:proofErr w:type="spellStart"/>
-      <w:r>
-        <w:rPr>
-          <w:lang w:val="da-DK"/>
-        </w:rPr>
-        <w:t>user</w:t>
-      </w:r>
-      <w:proofErr w:type="spellEnd"/>
-      <w:r>
-        <w:rPr>
-          <w:lang w:val="da-DK"/>
-        </w:rPr>
-        <w:t xml:space="preserve"> </w:t>
-      </w:r>
-      <w:proofErr w:type="spellStart"/>
-      <w:r>
-        <w:rPr>
-          <w:lang w:val="da-DK"/>
-        </w:rPr>
-        <w:t>stories</w:t>
-      </w:r>
-      <w:proofErr w:type="spellEnd"/>
-      <w:r>
-        <w:rPr>
-          <w:lang w:val="da-DK"/>
-        </w:rPr>
-        <w:t xml:space="preserve"> sig bedre til en agil og iterativ udvikling. Det passer derved godt til vores semesterprojekt, da viden omkring detaljerne først behøves at klarlægges lige inden implementeringen. Meget detaljerede </w:t>
-      </w:r>
-      <w:proofErr w:type="spellStart"/>
-      <w:r>
-        <w:rPr>
-          <w:lang w:val="da-DK"/>
-        </w:rPr>
-        <w:t>use</w:t>
-      </w:r>
-      <w:proofErr w:type="spellEnd"/>
-      <w:r>
-        <w:rPr>
-          <w:lang w:val="da-DK"/>
-        </w:rPr>
-        <w:t xml:space="preserve"> cases i starten af projektet kan her indebære en masse spildt arbejde, da der senere ved implementeringen kan erhverves viden</w:t>
+        <w:t xml:space="preserve"> egner user stories sig bedre til en agil og iterativ udvikling. Det passer derved godt til vores semesterprojekt, da viden omkring detaljerne først behøves at klarlægges lige inden implementeringen. Meget detaljerede use cases i starten af projektet kan her indebære en masse spildt arbejde, da der senere ved implementeringen kan erhverves viden</w:t>
       </w:r>
       <w:r>
         <w:rPr>
@@ -1139,87 +653,31 @@
         <w:rPr>
           <w:lang w:val="da-DK"/>
         </w:rPr>
-        <w:t xml:space="preserve"> at disse detaljer skal ændres. User </w:t>
-      </w:r>
-      <w:proofErr w:type="spellStart"/>
-      <w:r>
-        <w:rPr>
-          <w:lang w:val="da-DK"/>
-        </w:rPr>
-        <w:t>stories</w:t>
-      </w:r>
-      <w:proofErr w:type="spellEnd"/>
-      <w:r>
-        <w:rPr>
-          <w:lang w:val="da-DK"/>
-        </w:rPr>
-        <w:t xml:space="preserve"> er derved på en måde mere åbne indtil inden implementeringen</w:t>
-      </w:r>
-      <w:r>
-        <w:rPr>
-          <w:lang w:val="da-DK"/>
-        </w:rPr>
-        <w:t>,</w:t>
-      </w:r>
-      <w:r>
-        <w:rPr>
-          <w:lang w:val="da-DK"/>
-        </w:rPr>
-        <w:t xml:space="preserve"> hvor diskussionen omkring den afholdes. Ved at benytte </w:t>
-      </w:r>
-      <w:proofErr w:type="spellStart"/>
-      <w:r>
-        <w:rPr>
-          <w:lang w:val="da-DK"/>
-        </w:rPr>
-        <w:t>use</w:t>
-      </w:r>
-      <w:proofErr w:type="spellEnd"/>
-      <w:r>
-        <w:rPr>
-          <w:lang w:val="da-DK"/>
-        </w:rPr>
-        <w:t xml:space="preserve"> cases lægger man sig mere fast på detaljer fra starten af, og der er herved mere at ændre efterfølgende</w:t>
-      </w:r>
-      <w:r>
-        <w:rPr>
-          <w:lang w:val="da-DK"/>
-        </w:rPr>
-        <w:t>,</w:t>
-      </w:r>
-      <w:r>
-        <w:rPr>
-          <w:lang w:val="da-DK"/>
-        </w:rPr>
-        <w:t xml:space="preserve"> hvis forholdene omkring implementeringen ændrer sig. Det er i gruppen vedtaget at benytte </w:t>
-      </w:r>
-      <w:proofErr w:type="spellStart"/>
-      <w:r>
-        <w:rPr>
-          <w:lang w:val="da-DK"/>
-        </w:rPr>
-        <w:t>user</w:t>
-      </w:r>
-      <w:proofErr w:type="spellEnd"/>
-      <w:r>
-        <w:rPr>
-          <w:lang w:val="da-DK"/>
-        </w:rPr>
-        <w:t xml:space="preserve"> </w:t>
-      </w:r>
-      <w:proofErr w:type="spellStart"/>
-      <w:r>
-        <w:rPr>
-          <w:lang w:val="da-DK"/>
-        </w:rPr>
-        <w:t>stories</w:t>
-      </w:r>
-      <w:proofErr w:type="spellEnd"/>
-      <w:r>
-        <w:rPr>
-          <w:lang w:val="da-DK"/>
-        </w:rPr>
-        <w:t xml:space="preserve"> i projektet. Denne beslutning er taget på baggrund af</w:t>
+        <w:t xml:space="preserve"> at disse detaljer skal ændres. User stories er derved på en måde mere åbne indtil inden implementeringen</w:t>
+      </w:r>
+      <w:r>
+        <w:rPr>
+          <w:lang w:val="da-DK"/>
+        </w:rPr>
+        <w:t>,</w:t>
+      </w:r>
+      <w:r>
+        <w:rPr>
+          <w:lang w:val="da-DK"/>
+        </w:rPr>
+        <w:t xml:space="preserve"> hvor diskussionen omkring den afholdes. Ved at benytte use cases lægger man sig mere fast på detaljer fra starten af, og der er herved mere at ændre efterfølgende</w:t>
+      </w:r>
+      <w:r>
+        <w:rPr>
+          <w:lang w:val="da-DK"/>
+        </w:rPr>
+        <w:t>,</w:t>
+      </w:r>
+      <w:r>
+        <w:rPr>
+          <w:lang w:val="da-DK"/>
+        </w:rPr>
+        <w:t xml:space="preserve"> hvis forholdene omkring implementeringen ændrer sig. Det er i gruppen vedtaget at benytte user stories i projektet. Denne beslutning er taget på baggrund af</w:t>
       </w:r>
       <w:r>
         <w:rPr>
@@ -1280,22 +738,100 @@
         <w:rPr>
           <w:lang w:val="da-DK"/>
         </w:rPr>
-        <w:t xml:space="preserve"> at det hele vejen igennem projektet har været nødvendigt at ændre i </w:t>
-      </w:r>
-      <w:proofErr w:type="spellStart"/>
-      <w:r>
-        <w:rPr>
-          <w:lang w:val="da-DK"/>
-        </w:rPr>
-        <w:t>use</w:t>
-      </w:r>
-      <w:proofErr w:type="spellEnd"/>
-      <w:r>
-        <w:rPr>
-          <w:lang w:val="da-DK"/>
-        </w:rPr>
-        <w:t xml:space="preserve"> casene efter nyerhvervet viden. Derfor var der i gruppen samtidig et ønske om at undersøge andre muligheder for beskrivelse af krav for at undgå at bruge for meget tid på dette.</w:t>
-      </w:r>
+        <w:t xml:space="preserve"> at det hele vejen igennem projektet har været nødvendigt at ændre i use casene efter nyerhvervet viden. Derfor var der i gruppen samtidig et ønske om at undersøge andre muligheder for beskrivelse af krav for at undgå at bruge for meget tid på dette.</w:t>
+      </w:r>
+      <w:r>
+        <w:rPr>
+          <w:lang w:val="da-DK"/>
+        </w:rPr>
+        <w:t xml:space="preserve"> </w:t>
+      </w:r>
+      <w:r>
+        <w:rPr>
+          <w:lang w:val="da-DK"/>
+        </w:rPr>
+        <w:t>Da der er valgt at benytte user stories, hvor en stor del af arbejdet med dem er diskussionen med kunden, men projektet ikke har en egentlig kunde, er dette håndteret på en alternativ måde. Det er gruppen selv</w:t>
+      </w:r>
+      <w:r>
+        <w:rPr>
+          <w:lang w:val="da-DK"/>
+        </w:rPr>
+        <w:t>,</w:t>
+      </w:r>
+      <w:r>
+        <w:rPr>
+          <w:lang w:val="da-DK"/>
+        </w:rPr>
+        <w:t xml:space="preserve"> der har stået for produktets vision og ageret kunde</w:t>
+      </w:r>
+      <w:r>
+        <w:rPr>
+          <w:lang w:val="da-DK"/>
+        </w:rPr>
+        <w:t>,</w:t>
+      </w:r>
+      <w:r>
+        <w:rPr>
+          <w:lang w:val="da-DK"/>
+        </w:rPr>
+        <w:t xml:space="preserve"> og d</w:t>
+      </w:r>
+      <w:r>
+        <w:rPr>
+          <w:lang w:val="da-DK"/>
+        </w:rPr>
+        <w:t xml:space="preserve">iskussionen er </w:t>
+      </w:r>
+      <w:r>
+        <w:rPr>
+          <w:lang w:val="da-DK"/>
+        </w:rPr>
+        <w:t>derfor</w:t>
+      </w:r>
+      <w:r>
+        <w:rPr>
+          <w:lang w:val="da-DK"/>
+        </w:rPr>
+        <w:t xml:space="preserve"> håndteret ved</w:t>
+      </w:r>
+      <w:r>
+        <w:rPr>
+          <w:lang w:val="da-DK"/>
+        </w:rPr>
+        <w:t>,</w:t>
+      </w:r>
+      <w:r>
+        <w:rPr>
+          <w:lang w:val="da-DK"/>
+        </w:rPr>
+        <w:t xml:space="preserve"> at gruppen selv har </w:t>
+      </w:r>
+      <w:r>
+        <w:rPr>
+          <w:lang w:val="da-DK"/>
+        </w:rPr>
+        <w:t>diskuteret internt</w:t>
+      </w:r>
+      <w:r>
+        <w:rPr>
+          <w:lang w:val="da-DK"/>
+        </w:rPr>
+        <w:t xml:space="preserve"> i starten af hver iteration omkring ønskerne og detaljerne for de specifikke user stories</w:t>
+      </w:r>
+      <w:r>
+        <w:rPr>
+          <w:lang w:val="da-DK"/>
+        </w:rPr>
+        <w:t>, der skulle implementeres i iterationen</w:t>
+      </w:r>
+      <w:r>
+        <w:rPr>
+          <w:lang w:val="da-DK"/>
+        </w:rPr>
+        <w:t>.</w:t>
+      </w:r>
+      <w:bookmarkStart w:id="0" w:name="_GoBack"/>
+      <w:bookmarkEnd w:id="0"/>
     </w:p>
     <w:sectPr>
       <w:pgSz w:w="11906" w:h="16838"/>
@@ -1305,39 +841,6 @@
     </w:sectPr>
   </w:body>
 </w:document>
-</file>
-
-<file path=word/comments.xml><?xml version="1.0" encoding="utf-8"?>
-<w:comments xmlns:wpc="http://schemas.microsoft.com/office/word/2010/wordprocessingCanvas" xmlns:mc="http://schemas.openxmlformats.org/markup-compatibility/2006" xmlns:o="urn:schemas-microsoft-com:office:office" xmlns:r="http://schemas.openxmlformats.org/officeDocument/2006/relationships" xmlns:m="http://schemas.openxmlformats.org/officeDocument/2006/math" xmlns:v="urn:schemas-microsoft-com:vml" xmlns:wp14="http://schemas.microsoft.com/office/word/2010/wordprocessingDrawing" xmlns:wp="http://schemas.openxmlformats.org/drawingml/2006/wordprocessingDrawing" xmlns:w10="urn:schemas-microsoft-com:office:word" xmlns:w="http://schemas.openxmlformats.org/wordprocessingml/2006/main" xmlns:w14="http://schemas.microsoft.com/office/word/2010/wordml" xmlns:w15="http://schemas.microsoft.com/office/word/2012/wordml" xmlns:wpg="http://schemas.microsoft.com/office/word/2010/wordprocessingGroup" xmlns:wpi="http://schemas.microsoft.com/office/word/2010/wordprocessingInk" xmlns:wne="http://schemas.microsoft.com/office/word/2006/wordml" xmlns:wps="http://schemas.microsoft.com/office/word/2010/wordprocessingShape" mc:Ignorable="w14 w15 wp14">
-  <w:comment w:id="0" w:author="Nicklas Nielsen" w:date="2016-05-02T09:53:00Z" w:initials="NN">
-    <w:p>
-      <w:pPr>
-        <w:pStyle w:val="CommentText"/>
-        <w:rPr>
-          <w:lang w:val="da-DK"/>
-        </w:rPr>
-      </w:pPr>
-      <w:r>
-        <w:rPr>
-          <w:rStyle w:val="CommentReference"/>
-        </w:rPr>
-        <w:annotationRef/>
-      </w:r>
-      <w:r>
-        <w:rPr>
-          <w:lang w:val="da-DK"/>
-        </w:rPr>
-        <w:t>Tænker om man måske skulle beskrive hvordan vi har håndteret diskutionen med kunden efter som der ikke ere n kunde.</w:t>
-      </w:r>
-    </w:p>
-  </w:comment>
-</w:comments>
-</file>
-
-<file path=word/commentsExtended.xml><?xml version="1.0" encoding="utf-8"?>
-<w15:commentsEx xmlns:wpc="http://schemas.microsoft.com/office/word/2010/wordprocessingCanvas" xmlns:mc="http://schemas.openxmlformats.org/markup-compatibility/2006" xmlns:o="urn:schemas-microsoft-com:office:office" xmlns:r="http://schemas.openxmlformats.org/officeDocument/2006/relationships" xmlns:m="http://schemas.openxmlformats.org/officeDocument/2006/math" xmlns:v="urn:schemas-microsoft-com:vml" xmlns:wp14="http://schemas.microsoft.com/office/word/2010/wordprocessingDrawing" xmlns:wp="http://schemas.openxmlformats.org/drawingml/2006/wordprocessingDrawing" xmlns:w10="urn:schemas-microsoft-com:office:word" xmlns:w="http://schemas.openxmlformats.org/wordprocessingml/2006/main" xmlns:w14="http://schemas.microsoft.com/office/word/2010/wordml" xmlns:w15="http://schemas.microsoft.com/office/word/2012/wordml" xmlns:wpg="http://schemas.microsoft.com/office/word/2010/wordprocessingGroup" xmlns:wpi="http://schemas.microsoft.com/office/word/2010/wordprocessingInk" xmlns:wne="http://schemas.microsoft.com/office/word/2006/wordml" xmlns:wps="http://schemas.microsoft.com/office/word/2010/wordprocessingShape" mc:Ignorable="w14 w15 wp14">
-  <w15:commentEx w15:paraId="27E130C3" w15:done="0"/>
-</w15:commentsEx>
 </file>
 
 <file path=word/numbering.xml><?xml version="1.0" encoding="utf-8"?>
@@ -1458,14 +961,6 @@
     <w:abstractNumId w:val="0"/>
   </w:num>
 </w:numbering>
-</file>
-
-<file path=word/people.xml><?xml version="1.0" encoding="utf-8"?>
-<w15:people xmlns:wpc="http://schemas.microsoft.com/office/word/2010/wordprocessingCanvas" xmlns:mc="http://schemas.openxmlformats.org/markup-compatibility/2006" xmlns:o="urn:schemas-microsoft-com:office:office" xmlns:r="http://schemas.openxmlformats.org/officeDocument/2006/relationships" xmlns:m="http://schemas.openxmlformats.org/officeDocument/2006/math" xmlns:v="urn:schemas-microsoft-com:vml" xmlns:wp14="http://schemas.microsoft.com/office/word/2010/wordprocessingDrawing" xmlns:wp="http://schemas.openxmlformats.org/drawingml/2006/wordprocessingDrawing" xmlns:w10="urn:schemas-microsoft-com:office:word" xmlns:w="http://schemas.openxmlformats.org/wordprocessingml/2006/main" xmlns:w14="http://schemas.microsoft.com/office/word/2010/wordml" xmlns:w15="http://schemas.microsoft.com/office/word/2012/wordml" xmlns:wpg="http://schemas.microsoft.com/office/word/2010/wordprocessingGroup" xmlns:wpi="http://schemas.microsoft.com/office/word/2010/wordprocessingInk" xmlns:wne="http://schemas.microsoft.com/office/word/2006/wordml" xmlns:wps="http://schemas.microsoft.com/office/word/2010/wordprocessingShape" mc:Ignorable="w14 w15 wp14">
-  <w15:person w15:author="Nicklas Nielsen">
-    <w15:presenceInfo w15:providerId="Windows Live" w15:userId="9c54dd57f7133cce"/>
-  </w15:person>
-</w15:people>
 </file>
 
 <file path=word/styles.xml><?xml version="1.0" encoding="utf-8"?>

</xml_diff>

<commit_message>
Omskrevet valget af user stories efter kommentarer fra Troels
</commit_message>
<xml_diff>
--- a/Rapport/User stories - begrundelse af valget.docx
+++ b/Rapport/User stories - begrundelse af valget.docx
@@ -13,25 +13,7 @@
         <w:rPr>
           <w:lang w:val="da-DK"/>
         </w:rPr>
-        <w:t>U</w:t>
-      </w:r>
-      <w:r>
-        <w:rPr>
-          <w:lang w:val="da-DK"/>
-        </w:rPr>
-        <w:t xml:space="preserve">ser stories </w:t>
-      </w:r>
-      <w:r>
-        <w:rPr>
-          <w:lang w:val="da-DK"/>
-        </w:rPr>
-        <w:t>vs.</w:t>
-      </w:r>
-      <w:r>
-        <w:rPr>
-          <w:lang w:val="da-DK"/>
-        </w:rPr>
-        <w:t xml:space="preserve"> use cases</w:t>
+        <w:t>Udformning af krav</w:t>
       </w:r>
     </w:p>
     <w:p>
@@ -44,73 +26,49 @@
         <w:rPr>
           <w:lang w:val="da-DK"/>
         </w:rPr>
-        <w:t>Da der skulle opbygges en kravspecifikation, blev der lavet nogle overvejelser omkring</w:t>
-      </w:r>
-      <w:r>
-        <w:rPr>
-          <w:lang w:val="da-DK"/>
-        </w:rPr>
-        <w:t>,</w:t>
-      </w:r>
-      <w:r>
-        <w:rPr>
-          <w:lang w:val="da-DK"/>
-        </w:rPr>
-        <w:t xml:space="preserve"> hvordan de funktionelle krav skulle opbygges. </w:t>
-      </w:r>
-      <w:r>
-        <w:rPr>
-          <w:lang w:val="da-DK"/>
-        </w:rPr>
-        <w:t>Her var der tidligere arbejdet med use cases</w:t>
-      </w:r>
-      <w:r>
-        <w:rPr>
-          <w:lang w:val="da-DK"/>
-        </w:rPr>
-        <w:t>, men til intr</w:t>
-      </w:r>
-      <w:r>
-        <w:rPr>
-          <w:lang w:val="da-DK"/>
-        </w:rPr>
-        <w:t>oduktionen af semesterprojektet</w:t>
-      </w:r>
-      <w:r>
-        <w:rPr>
-          <w:lang w:val="da-DK"/>
-        </w:rPr>
-        <w:t xml:space="preserve"> blev der nævnt</w:t>
-      </w:r>
-      <w:r>
-        <w:rPr>
-          <w:lang w:val="da-DK"/>
-        </w:rPr>
-        <w:t>,</w:t>
-      </w:r>
-      <w:r>
-        <w:rPr>
-          <w:lang w:val="da-DK"/>
-        </w:rPr>
-        <w:t xml:space="preserve"> at der alternativt kunne benyttes user stories. </w:t>
-      </w:r>
-      <w:r>
-        <w:rPr>
-          <w:lang w:val="da-DK"/>
-        </w:rPr>
-        <w:t>Det blev derfor undersøgt</w:t>
-      </w:r>
-      <w:r>
-        <w:rPr>
-          <w:lang w:val="da-DK"/>
-        </w:rPr>
-        <w:t>,</w:t>
-      </w:r>
-      <w:r>
-        <w:rPr>
-          <w:lang w:val="da-DK"/>
-        </w:rPr>
-        <w:t xml:space="preserve"> hvad forskellen på use cases og user stories var, for at kunne tage en beslutning omkring, hvilken af de to metoder gruppen følte, der passede bedst til dette projekt.</w:t>
+        <w:t xml:space="preserve">For at opbygge en kravspecifikation for Pristjek220 skulle der i starten af projektet formuleres nogle funktionelle krav i form af forskellige scenarier. Gruppen havde tidligere kun arbejdet med </w:t>
+      </w:r>
+      <w:proofErr w:type="spellStart"/>
+      <w:r>
+        <w:rPr>
+          <w:lang w:val="da-DK"/>
+        </w:rPr>
+        <w:t>use</w:t>
+      </w:r>
+      <w:proofErr w:type="spellEnd"/>
+      <w:r>
+        <w:rPr>
+          <w:lang w:val="da-DK"/>
+        </w:rPr>
+        <w:t xml:space="preserve"> cases, hvor der var erfaring med, at de ikke fungerede særlig godt, når der skulle arbejdes iterativt. </w:t>
+      </w:r>
+      <w:proofErr w:type="spellStart"/>
+      <w:r>
+        <w:rPr>
+          <w:lang w:val="da-DK"/>
+        </w:rPr>
+        <w:t>Use</w:t>
+      </w:r>
+      <w:proofErr w:type="spellEnd"/>
+      <w:r>
+        <w:rPr>
+          <w:lang w:val="da-DK"/>
+        </w:rPr>
+        <w:t xml:space="preserve"> cases lægger op til at blive uddybet detaljeret, når de formuleres, hvilket betyder, at der lægges meget arbejde i at udarbejde dem i starten af projektet. Det betyder også, at når der i løbet af den iterative proces ændres på detaljerne i designet og implementeringen, skal man tilbage og ændre på detaljerne i sine </w:t>
+      </w:r>
+      <w:proofErr w:type="spellStart"/>
+      <w:r>
+        <w:rPr>
+          <w:lang w:val="da-DK"/>
+        </w:rPr>
+        <w:t>use</w:t>
+      </w:r>
+      <w:proofErr w:type="spellEnd"/>
+      <w:r>
+        <w:rPr>
+          <w:lang w:val="da-DK"/>
+        </w:rPr>
+        <w:t xml:space="preserve"> cases. Gruppen ønskede derfor at finde en metode til at udforme de funktionelle krav, som lagde mere op til en iterativ udvikling.</w:t>
       </w:r>
     </w:p>
     <w:p>
@@ -123,313 +81,21 @@
         <w:rPr>
           <w:lang w:val="da-DK"/>
         </w:rPr>
-        <w:t>En user story beskriver et behov</w:t>
-      </w:r>
-      <w:r>
-        <w:rPr>
-          <w:lang w:val="da-DK"/>
-        </w:rPr>
-        <w:t>,</w:t>
-      </w:r>
-      <w:r>
-        <w:rPr>
-          <w:lang w:val="da-DK"/>
-        </w:rPr>
-        <w:t xml:space="preserve"> som en bruger af systemet har. Det er altså derved en funktionalitet</w:t>
-      </w:r>
-      <w:r>
-        <w:rPr>
-          <w:lang w:val="da-DK"/>
-        </w:rPr>
-        <w:t>,</w:t>
-      </w:r>
-      <w:r>
-        <w:rPr>
-          <w:lang w:val="da-DK"/>
-        </w:rPr>
-        <w:t xml:space="preserve"> der har værdi for brugeren</w:t>
-      </w:r>
-      <w:r>
-        <w:rPr>
-          <w:lang w:val="da-DK"/>
-        </w:rPr>
-        <w:t>,</w:t>
-      </w:r>
-      <w:r>
-        <w:rPr>
-          <w:lang w:val="da-DK"/>
-        </w:rPr>
-        <w:t xml:space="preserve"> der beskrives her. Derfor skrives en user story også fra brugerens synspunkt og i et sprog</w:t>
-      </w:r>
-      <w:r>
-        <w:rPr>
-          <w:lang w:val="da-DK"/>
-        </w:rPr>
-        <w:t>,</w:t>
-      </w:r>
-      <w:r>
-        <w:rPr>
-          <w:lang w:val="da-DK"/>
-        </w:rPr>
-        <w:t xml:space="preserve"> som en bruger ville benytte</w:t>
-      </w:r>
-      <w:r>
-        <w:rPr>
-          <w:lang w:val="da-DK"/>
-        </w:rPr>
-        <w:t>,</w:t>
-      </w:r>
-      <w:r>
-        <w:rPr>
-          <w:lang w:val="da-DK"/>
-        </w:rPr>
-        <w:t xml:space="preserve"> og er derfor ikke fyldt med en masse tekniske termer. </w:t>
-      </w:r>
-      <w:r>
-        <w:rPr>
-          <w:lang w:val="da-DK"/>
-        </w:rPr>
-        <w:t>De er meget simpelt opbygget med en titel</w:t>
-      </w:r>
-      <w:r>
-        <w:rPr>
-          <w:lang w:val="da-DK"/>
-        </w:rPr>
-        <w:t xml:space="preserve"> først,</w:t>
-      </w:r>
-      <w:r>
-        <w:rPr>
-          <w:lang w:val="da-DK"/>
-        </w:rPr>
-        <w:t xml:space="preserve"> der kort fortæller</w:t>
-      </w:r>
-      <w:r>
-        <w:rPr>
-          <w:lang w:val="da-DK"/>
-        </w:rPr>
-        <w:t>,</w:t>
-      </w:r>
-      <w:r>
-        <w:rPr>
-          <w:lang w:val="da-DK"/>
-        </w:rPr>
-        <w:t xml:space="preserve"> hvilken user story der er tale om. Herefter følger en kort beskrivelse, hvor behovet beskrives</w:t>
-      </w:r>
-      <w:r>
-        <w:rPr>
-          <w:lang w:val="da-DK"/>
-        </w:rPr>
-        <w:t>,</w:t>
-      </w:r>
-      <w:r>
-        <w:rPr>
-          <w:lang w:val="da-DK"/>
-        </w:rPr>
-        <w:t xml:space="preserve"> gennem den handling det ønskes muligt at udføre</w:t>
-      </w:r>
-      <w:r>
-        <w:rPr>
-          <w:lang w:val="da-DK"/>
-        </w:rPr>
-        <w:t>,</w:t>
-      </w:r>
-      <w:r>
-        <w:rPr>
-          <w:lang w:val="da-DK"/>
-        </w:rPr>
-        <w:t xml:space="preserve"> samt det mål der er med handlingen. Endeligt bliver der opstillet et sæt accepteringskriterier</w:t>
-      </w:r>
-      <w:r>
-        <w:rPr>
-          <w:lang w:val="da-DK"/>
-        </w:rPr>
-        <w:t>,</w:t>
-      </w:r>
-      <w:r>
-        <w:rPr>
-          <w:lang w:val="da-DK"/>
-        </w:rPr>
-        <w:t xml:space="preserve"> som skal være opfyldt</w:t>
-      </w:r>
-      <w:r>
-        <w:rPr>
-          <w:lang w:val="da-DK"/>
-        </w:rPr>
-        <w:t>,</w:t>
-      </w:r>
-      <w:r>
-        <w:rPr>
-          <w:lang w:val="da-DK"/>
-        </w:rPr>
-        <w:t xml:space="preserve"> for at user storien er godkendt</w:t>
-      </w:r>
-      <w:r>
-        <w:rPr>
-          <w:lang w:val="da-DK"/>
-        </w:rPr>
-        <w:t>,</w:t>
-      </w:r>
-      <w:r>
-        <w:rPr>
-          <w:lang w:val="da-DK"/>
-        </w:rPr>
-        <w:t xml:space="preserve"> og behovet er imødekommet. User stories er derved meget løst beskre</w:t>
-      </w:r>
-      <w:r>
-        <w:rPr>
-          <w:lang w:val="da-DK"/>
-        </w:rPr>
-        <w:t>vne</w:t>
-      </w:r>
-      <w:r>
-        <w:rPr>
-          <w:lang w:val="da-DK"/>
-        </w:rPr>
-        <w:t xml:space="preserve"> uden et højt detaljeringsniveau. Når en user story skal implementeres</w:t>
-      </w:r>
-      <w:r>
-        <w:rPr>
-          <w:lang w:val="da-DK"/>
-        </w:rPr>
-        <w:t>,</w:t>
-      </w:r>
-      <w:r>
-        <w:rPr>
-          <w:lang w:val="da-DK"/>
-        </w:rPr>
-        <w:t xml:space="preserve"> ligger der herved en del indledende arbejde</w:t>
-      </w:r>
-      <w:r>
-        <w:rPr>
-          <w:lang w:val="da-DK"/>
-        </w:rPr>
-        <w:t>,</w:t>
-      </w:r>
-      <w:r>
-        <w:rPr>
-          <w:lang w:val="da-DK"/>
-        </w:rPr>
-        <w:t xml:space="preserve"> idet der hertil hører en diskussion med kunden om</w:t>
-      </w:r>
-      <w:r>
-        <w:rPr>
-          <w:lang w:val="da-DK"/>
-        </w:rPr>
-        <w:t>,</w:t>
-      </w:r>
-      <w:r>
-        <w:rPr>
-          <w:lang w:val="da-DK"/>
-        </w:rPr>
-        <w:t xml:space="preserve"> hvad der ønskes af den specifikke user story</w:t>
-      </w:r>
-      <w:r>
-        <w:rPr>
-          <w:lang w:val="da-DK"/>
-        </w:rPr>
-        <w:t>,</w:t>
-      </w:r>
-      <w:r>
-        <w:rPr>
-          <w:lang w:val="da-DK"/>
-        </w:rPr>
-        <w:t xml:space="preserve"> samt hvilke ting der kan være problematiske</w:t>
-      </w:r>
-      <w:r>
-        <w:rPr>
-          <w:lang w:val="da-DK"/>
-        </w:rPr>
-        <w:t>,</w:t>
-      </w:r>
-      <w:r>
-        <w:rPr>
-          <w:lang w:val="da-DK"/>
-        </w:rPr>
-        <w:t xml:space="preserve"> eller som ellers skal overvejes. Det er altså under denne diskussion</w:t>
-      </w:r>
-      <w:r>
-        <w:rPr>
-          <w:lang w:val="da-DK"/>
-        </w:rPr>
-        <w:t>,</w:t>
-      </w:r>
-      <w:r>
-        <w:rPr>
-          <w:lang w:val="da-DK"/>
-        </w:rPr>
-        <w:t xml:space="preserve"> at detaljerne omkring implementeringen af user storien kommer på plads.</w:t>
-      </w:r>
-      <w:r>
-        <w:rPr>
-          <w:lang w:val="da-DK"/>
-        </w:rPr>
-        <w:t xml:space="preserve"> Dette gør også</w:t>
-      </w:r>
-      <w:r>
-        <w:rPr>
-          <w:lang w:val="da-DK"/>
-        </w:rPr>
-        <w:t>,</w:t>
-      </w:r>
-      <w:r>
-        <w:rPr>
-          <w:lang w:val="da-DK"/>
-        </w:rPr>
-        <w:t xml:space="preserve"> at kunden kan have ændret sin mening omkring</w:t>
-      </w:r>
-      <w:r>
-        <w:rPr>
-          <w:lang w:val="da-DK"/>
-        </w:rPr>
-        <w:t>,</w:t>
-      </w:r>
-      <w:r>
-        <w:rPr>
-          <w:lang w:val="da-DK"/>
-        </w:rPr>
-        <w:t xml:space="preserve"> hvordan en user story skal implementeres på baggrund af ideer eller tanker</w:t>
-      </w:r>
-      <w:r>
-        <w:rPr>
-          <w:lang w:val="da-DK"/>
-        </w:rPr>
-        <w:t>,</w:t>
-      </w:r>
-      <w:r>
-        <w:rPr>
-          <w:lang w:val="da-DK"/>
-        </w:rPr>
-        <w:t xml:space="preserve"> han har gjort sig efter at have set de allerede implementerede user stories</w:t>
-      </w:r>
-      <w:r>
-        <w:rPr>
-          <w:lang w:val="da-DK"/>
-        </w:rPr>
-        <w:t>,</w:t>
-      </w:r>
-      <w:r>
-        <w:rPr>
-          <w:lang w:val="da-DK"/>
-        </w:rPr>
-        <w:t xml:space="preserve"> uden at der er en masse ting</w:t>
-      </w:r>
-      <w:r>
-        <w:rPr>
-          <w:lang w:val="da-DK"/>
-        </w:rPr>
-        <w:t>,</w:t>
-      </w:r>
-      <w:r>
-        <w:rPr>
-          <w:lang w:val="da-DK"/>
-        </w:rPr>
-        <w:t xml:space="preserve"> der skal laves om.</w:t>
-      </w:r>
-      <w:r>
-        <w:rPr>
-          <w:lang w:val="da-DK"/>
-        </w:rPr>
-        <w:t xml:space="preserve"> Kunden har derved bedre mulighed for, at ende ud med det produkt han egentlig gerne ville have.</w:t>
+        <w:t xml:space="preserve">Der er derfor valgt at benytte user </w:t>
+      </w:r>
+      <w:proofErr w:type="spellStart"/>
+      <w:r>
+        <w:rPr>
+          <w:lang w:val="da-DK"/>
+        </w:rPr>
+        <w:t>stories</w:t>
+      </w:r>
+      <w:proofErr w:type="spellEnd"/>
+      <w:r>
+        <w:rPr>
+          <w:lang w:val="da-DK"/>
+        </w:rPr>
+        <w:t xml:space="preserve"> til at formulere de scenarier, der udgør de funktionelle krav. En user story er en kort beskrivelse af scenariet, samt hvad der skal til, før implementeringen af det kan godkendes. Detaljeringen af scenariet bliver i stedet udskudt, indtil det skal designes og implementeres. Til den tid hører der en diskussion med kunden til, hvor han fortæller, hvordan han ønsker, den specifikke funktionalitet for scenariet skal være, og dette diskuteres i forhold til, hvad der er muligt. Det er ved denne diskussion, at detaljeringen fastsættes.</w:t>
       </w:r>
     </w:p>
     <w:p>
@@ -442,163 +108,63 @@
         <w:rPr>
           <w:lang w:val="da-DK"/>
         </w:rPr>
-        <w:t>En use case beskriver opførslen af systemet for at imødekomme et behov</w:t>
-      </w:r>
-      <w:r>
-        <w:rPr>
-          <w:lang w:val="da-DK"/>
-        </w:rPr>
-        <w:t>. Den</w:t>
-      </w:r>
-      <w:r>
-        <w:rPr>
-          <w:lang w:val="da-DK"/>
-        </w:rPr>
-        <w:t xml:space="preserve"> er mere kompleks og skrives af</w:t>
-      </w:r>
-      <w:r>
-        <w:rPr>
-          <w:lang w:val="da-DK"/>
-        </w:rPr>
-        <w:t xml:space="preserve"> udvikleren i samarbejde med brugeren af systemet. Use cases stræber efter at være komplette</w:t>
-      </w:r>
-      <w:r>
-        <w:rPr>
-          <w:lang w:val="da-DK"/>
-        </w:rPr>
-        <w:t>,</w:t>
-      </w:r>
-      <w:r>
-        <w:rPr>
-          <w:lang w:val="da-DK"/>
-        </w:rPr>
-        <w:t xml:space="preserve"> og de har derved en høj detaljeringsgrad fra starten af. Der forsøges herved også</w:t>
-      </w:r>
-      <w:r>
-        <w:rPr>
-          <w:lang w:val="da-DK"/>
-        </w:rPr>
-        <w:t xml:space="preserve"> at afdække alle relevante undtag</w:t>
-      </w:r>
-      <w:r>
-        <w:rPr>
-          <w:lang w:val="da-DK"/>
-        </w:rPr>
-        <w:t xml:space="preserve">elser fra hovedforløbet i use casen. Use casen er bygget op således at alle rammer omkring use casen først angives, såsom målet, initieringen af den, aktører, referencer, samtidige forekomster, forudsætninger og resultatet af use casen. Efterfølgende </w:t>
-      </w:r>
-      <w:r>
-        <w:rPr>
-          <w:lang w:val="da-DK"/>
-        </w:rPr>
-        <w:t xml:space="preserve">præsenteres </w:t>
-      </w:r>
-      <w:r>
-        <w:rPr>
-          <w:lang w:val="da-DK"/>
-        </w:rPr>
-        <w:t>hovedscenariet</w:t>
-      </w:r>
-      <w:r>
-        <w:rPr>
-          <w:lang w:val="da-DK"/>
-        </w:rPr>
-        <w:t>,</w:t>
-      </w:r>
-      <w:r>
-        <w:rPr>
-          <w:lang w:val="da-DK"/>
-        </w:rPr>
-        <w:t xml:space="preserve"> som er opstillet i punktform</w:t>
-      </w:r>
-      <w:r>
-        <w:rPr>
-          <w:lang w:val="da-DK"/>
-        </w:rPr>
-        <w:t>,</w:t>
-      </w:r>
-      <w:r>
-        <w:rPr>
-          <w:lang w:val="da-DK"/>
-        </w:rPr>
-        <w:t xml:space="preserve"> hvor alle trinene der skal gennemføres</w:t>
-      </w:r>
-      <w:r>
-        <w:rPr>
-          <w:lang w:val="da-DK"/>
-        </w:rPr>
-        <w:t>,</w:t>
-      </w:r>
-      <w:r>
-        <w:rPr>
-          <w:lang w:val="da-DK"/>
-        </w:rPr>
-        <w:t xml:space="preserve"> for at nå fra initieringen til målet</w:t>
-      </w:r>
-      <w:r>
-        <w:rPr>
-          <w:lang w:val="da-DK"/>
-        </w:rPr>
-        <w:t>,</w:t>
-      </w:r>
-      <w:r>
-        <w:rPr>
-          <w:lang w:val="da-DK"/>
-        </w:rPr>
-        <w:t xml:space="preserve"> </w:t>
-      </w:r>
-      <w:r>
-        <w:rPr>
-          <w:lang w:val="da-DK"/>
-        </w:rPr>
-        <w:t>er angivet. Endeligt følger alle undtagelser fra hovedscenariet, og disse er ligeledes opgivet i punktform</w:t>
-      </w:r>
-      <w:r>
-        <w:rPr>
-          <w:lang w:val="da-DK"/>
-        </w:rPr>
-        <w:t>,</w:t>
-      </w:r>
-      <w:r>
-        <w:rPr>
-          <w:lang w:val="da-DK"/>
-        </w:rPr>
-        <w:t xml:space="preserve"> med de trin der skal gennemføres. Meget af arbejdet i forbindelse med use cases ligger i starten</w:t>
-      </w:r>
-      <w:r>
-        <w:rPr>
-          <w:lang w:val="da-DK"/>
-        </w:rPr>
-        <w:t>,</w:t>
-      </w:r>
-      <w:r>
-        <w:rPr>
-          <w:lang w:val="da-DK"/>
-        </w:rPr>
-        <w:t xml:space="preserve"> når der defineres krav, da de er så detaljerede. Det er altså i starten</w:t>
-      </w:r>
-      <w:r>
-        <w:rPr>
-          <w:lang w:val="da-DK"/>
-        </w:rPr>
-        <w:t>,</w:t>
-      </w:r>
-      <w:r>
-        <w:rPr>
-          <w:lang w:val="da-DK"/>
-        </w:rPr>
-        <w:t xml:space="preserve"> at udvikleren sammen med brugeren afdækker kravene og detaljerne omkring</w:t>
-      </w:r>
-      <w:r>
-        <w:rPr>
-          <w:lang w:val="da-DK"/>
-        </w:rPr>
-        <w:t>,</w:t>
-      </w:r>
-      <w:r>
-        <w:rPr>
-          <w:lang w:val="da-DK"/>
-        </w:rPr>
-        <w:t xml:space="preserve"> hvordan systemet skal opføre sig for at imødekomme disse krav.</w:t>
+        <w:t xml:space="preserve">Fordelen ved at benytte user </w:t>
+      </w:r>
+      <w:proofErr w:type="spellStart"/>
+      <w:r>
+        <w:rPr>
+          <w:lang w:val="da-DK"/>
+        </w:rPr>
+        <w:t>stories</w:t>
+      </w:r>
+      <w:proofErr w:type="spellEnd"/>
+      <w:r>
+        <w:rPr>
+          <w:lang w:val="da-DK"/>
+        </w:rPr>
+        <w:t xml:space="preserve"> er netop, at detaljeringen udskydes indtil implementeringen. Dette gør, at erfaringen fra de allerede implementerede funktionaliteter kan benyttes når detaljerne fastlægges. Samtidig kan kunden have ændret mening omkring, hvordan en user story skal implementeres på baggrund af ideer eller tanker, han har gjort sig efter at have set de allerede implementerede user </w:t>
+      </w:r>
+      <w:proofErr w:type="spellStart"/>
+      <w:r>
+        <w:rPr>
+          <w:lang w:val="da-DK"/>
+        </w:rPr>
+        <w:t>stories</w:t>
+      </w:r>
+      <w:proofErr w:type="spellEnd"/>
+      <w:r>
+        <w:rPr>
+          <w:lang w:val="da-DK"/>
+        </w:rPr>
+        <w:t xml:space="preserve">. Hvis der var benyttet </w:t>
+      </w:r>
+      <w:proofErr w:type="spellStart"/>
+      <w:r>
+        <w:rPr>
+          <w:lang w:val="da-DK"/>
+        </w:rPr>
+        <w:t>use</w:t>
+      </w:r>
+      <w:proofErr w:type="spellEnd"/>
+      <w:r>
+        <w:rPr>
+          <w:lang w:val="da-DK"/>
+        </w:rPr>
+        <w:t xml:space="preserve"> cases, kunne det resultere i en masse ændringer i de formulerede detaljer for scenarierne. Ved user </w:t>
+      </w:r>
+      <w:proofErr w:type="spellStart"/>
+      <w:r>
+        <w:rPr>
+          <w:lang w:val="da-DK"/>
+        </w:rPr>
+        <w:t>stories</w:t>
+      </w:r>
+      <w:proofErr w:type="spellEnd"/>
+      <w:r>
+        <w:rPr>
+          <w:lang w:val="da-DK"/>
+        </w:rPr>
+        <w:t xml:space="preserve"> er det derimod ikke et problem, da detaljerne først fastlægges i dette skridt. Det er samtidig en fordel, i et semesterprojekt som dette, at kunne udskyde detaljeringen så lang tid, som det er muligt, da der hele tiden erfares ny viden igennem undervisningen.</w:t>
       </w:r>
     </w:p>
     <w:p>
@@ -611,219 +177,58 @@
         <w:rPr>
           <w:lang w:val="da-DK"/>
         </w:rPr>
-        <w:t xml:space="preserve">Idet use cases er mere detaljerede fra starten, mens user stories </w:t>
-      </w:r>
-      <w:r>
-        <w:rPr>
-          <w:lang w:val="da-DK"/>
-        </w:rPr>
-        <w:t>først fastlægger detaljer under diskussionen inden implementeringen</w:t>
-      </w:r>
-      <w:r>
-        <w:rPr>
-          <w:lang w:val="da-DK"/>
-        </w:rPr>
-        <w:t>,</w:t>
-      </w:r>
-      <w:r>
-        <w:rPr>
-          <w:lang w:val="da-DK"/>
-        </w:rPr>
-        <w:t xml:space="preserve"> egner user stories sig bedre til en agil og iterativ udvikling. Det passer derved godt til vores semesterprojekt, da viden omkring detaljerne først behøves at klarlægges lige inden implementeringen. Meget detaljerede use cases i starten af projektet kan her indebære en masse spildt arbejde, da der senere ved implementeringen kan erhverves viden</w:t>
-      </w:r>
-      <w:r>
-        <w:rPr>
-          <w:lang w:val="da-DK"/>
-        </w:rPr>
-        <w:t>,</w:t>
-      </w:r>
-      <w:r>
-        <w:rPr>
-          <w:lang w:val="da-DK"/>
-        </w:rPr>
-        <w:t xml:space="preserve"> der gør</w:t>
-      </w:r>
-      <w:r>
-        <w:rPr>
-          <w:lang w:val="da-DK"/>
-        </w:rPr>
-        <w:t>,</w:t>
-      </w:r>
-      <w:r>
-        <w:rPr>
-          <w:lang w:val="da-DK"/>
-        </w:rPr>
-        <w:t xml:space="preserve"> at disse detaljer skal ændres. User stories er derved på en måde mere åbne indtil inden implementeringen</w:t>
-      </w:r>
-      <w:r>
-        <w:rPr>
-          <w:lang w:val="da-DK"/>
-        </w:rPr>
-        <w:t>,</w:t>
-      </w:r>
-      <w:r>
-        <w:rPr>
-          <w:lang w:val="da-DK"/>
-        </w:rPr>
-        <w:t xml:space="preserve"> hvor diskussionen omkring den afholdes. Ved at benytte use cases lægger man sig mere fast på detaljer fra starten af, og der er herved mere at ændre efterfølgende</w:t>
-      </w:r>
-      <w:r>
-        <w:rPr>
-          <w:lang w:val="da-DK"/>
-        </w:rPr>
-        <w:t>,</w:t>
-      </w:r>
-      <w:r>
-        <w:rPr>
-          <w:lang w:val="da-DK"/>
-        </w:rPr>
-        <w:t xml:space="preserve"> hvis forholdene omkring implementeringen ændrer sig. Det er i gruppen vedtaget at benytte user stories i projektet. Denne beslutning er taget på baggrund af</w:t>
-      </w:r>
-      <w:r>
-        <w:rPr>
-          <w:lang w:val="da-DK"/>
-        </w:rPr>
-        <w:t>,</w:t>
-      </w:r>
-      <w:r>
-        <w:rPr>
-          <w:lang w:val="da-DK"/>
-        </w:rPr>
-        <w:t xml:space="preserve"> at gruppen vurderede</w:t>
-      </w:r>
-      <w:r>
-        <w:rPr>
-          <w:lang w:val="da-DK"/>
-        </w:rPr>
-        <w:t>,</w:t>
-      </w:r>
-      <w:r>
-        <w:rPr>
-          <w:lang w:val="da-DK"/>
-        </w:rPr>
-        <w:t xml:space="preserve"> at de passede bedre til en agil udvikling af et projekt på den størrelse</w:t>
-      </w:r>
-      <w:r>
-        <w:rPr>
-          <w:lang w:val="da-DK"/>
-        </w:rPr>
-        <w:t>,</w:t>
-      </w:r>
-      <w:r>
-        <w:rPr>
-          <w:lang w:val="da-DK"/>
-        </w:rPr>
-        <w:t xml:space="preserve"> som vores projekt har. </w:t>
-      </w:r>
-      <w:r>
-        <w:rPr>
-          <w:lang w:val="da-DK"/>
-        </w:rPr>
-        <w:t xml:space="preserve">Der har samtidig været </w:t>
-      </w:r>
-      <w:r>
-        <w:rPr>
-          <w:lang w:val="da-DK"/>
-        </w:rPr>
-        <w:lastRenderedPageBreak/>
-        <w:t>erfaring fra tidligere projekter med</w:t>
-      </w:r>
-      <w:r>
-        <w:rPr>
-          <w:lang w:val="da-DK"/>
-        </w:rPr>
-        <w:t>,</w:t>
-      </w:r>
-      <w:r>
-        <w:rPr>
-          <w:lang w:val="da-DK"/>
-        </w:rPr>
-        <w:t xml:space="preserve"> at det hele vejen igennem projektet har været nødvendigt at ændre i use casene efter nyerhvervet viden. Derfor var der i gruppen samtidig et ønske om at undersøge andre muligheder for beskrivelse af krav for at undgå at bruge for meget tid på dette.</w:t>
-      </w:r>
-      <w:r>
-        <w:rPr>
-          <w:lang w:val="da-DK"/>
-        </w:rPr>
-        <w:t xml:space="preserve"> </w:t>
-      </w:r>
-      <w:r>
-        <w:rPr>
-          <w:lang w:val="da-DK"/>
-        </w:rPr>
-        <w:t>Da der er valgt at benytte user stories, hvor en stor del af arbejdet med dem er diskussionen med kunden, men projektet ikke har en egentlig kunde, er dette håndteret på en alternativ måde. Det er gruppen selv</w:t>
-      </w:r>
-      <w:r>
-        <w:rPr>
-          <w:lang w:val="da-DK"/>
-        </w:rPr>
-        <w:t>,</w:t>
-      </w:r>
-      <w:r>
-        <w:rPr>
-          <w:lang w:val="da-DK"/>
-        </w:rPr>
-        <w:t xml:space="preserve"> der har stået for produktets vision og ageret kunde</w:t>
-      </w:r>
-      <w:r>
-        <w:rPr>
-          <w:lang w:val="da-DK"/>
-        </w:rPr>
-        <w:t>,</w:t>
-      </w:r>
-      <w:r>
-        <w:rPr>
-          <w:lang w:val="da-DK"/>
-        </w:rPr>
-        <w:t xml:space="preserve"> og d</w:t>
-      </w:r>
-      <w:r>
-        <w:rPr>
-          <w:lang w:val="da-DK"/>
-        </w:rPr>
-        <w:t xml:space="preserve">iskussionen er </w:t>
-      </w:r>
-      <w:r>
-        <w:rPr>
-          <w:lang w:val="da-DK"/>
-        </w:rPr>
-        <w:t>derfor</w:t>
-      </w:r>
-      <w:r>
-        <w:rPr>
-          <w:lang w:val="da-DK"/>
-        </w:rPr>
-        <w:t xml:space="preserve"> håndteret ved</w:t>
-      </w:r>
-      <w:r>
-        <w:rPr>
-          <w:lang w:val="da-DK"/>
-        </w:rPr>
-        <w:t>,</w:t>
-      </w:r>
-      <w:r>
-        <w:rPr>
-          <w:lang w:val="da-DK"/>
-        </w:rPr>
-        <w:t xml:space="preserve"> at gruppen selv har </w:t>
-      </w:r>
-      <w:r>
-        <w:rPr>
-          <w:lang w:val="da-DK"/>
-        </w:rPr>
-        <w:t>diskuteret internt</w:t>
-      </w:r>
-      <w:r>
-        <w:rPr>
-          <w:lang w:val="da-DK"/>
-        </w:rPr>
-        <w:t xml:space="preserve"> i starten af hver iteration omkring ønskerne og detaljerne for de specifikke user stories</w:t>
-      </w:r>
-      <w:r>
-        <w:rPr>
-          <w:lang w:val="da-DK"/>
-        </w:rPr>
-        <w:t>, der skulle implementeres i iterationen</w:t>
-      </w:r>
+        <w:t xml:space="preserve">Da der er valgt at benytte user </w:t>
+      </w:r>
+      <w:proofErr w:type="spellStart"/>
+      <w:r>
+        <w:rPr>
+          <w:lang w:val="da-DK"/>
+        </w:rPr>
+        <w:t>stories</w:t>
+      </w:r>
+      <w:proofErr w:type="spellEnd"/>
+      <w:r>
+        <w:rPr>
+          <w:lang w:val="da-DK"/>
+        </w:rPr>
+        <w:t xml:space="preserve">, hvor en stor del af arbejdet med dem ligger i diskussionen med kunden, men projektet ikke har en egentlig kunde, er dette håndteret på en alternativ måde. Det er gruppen selv, der har stået for produktets vision og ageret kunde, og diskussionen er derfor håndteret ved, at gruppen selv har diskuteret internt i starten af hver </w:t>
+      </w:r>
+      <w:proofErr w:type="spellStart"/>
+      <w:r>
+        <w:rPr>
+          <w:lang w:val="da-DK"/>
+        </w:rPr>
+        <w:t>iteration</w:t>
+      </w:r>
+      <w:proofErr w:type="spellEnd"/>
+      <w:r>
+        <w:rPr>
+          <w:lang w:val="da-DK"/>
+        </w:rPr>
+        <w:t xml:space="preserve"> omkring ønskerne og detaljerne for de specifikke user </w:t>
+      </w:r>
+      <w:proofErr w:type="spellStart"/>
+      <w:r>
+        <w:rPr>
+          <w:lang w:val="da-DK"/>
+        </w:rPr>
+        <w:t>stories</w:t>
+      </w:r>
+      <w:proofErr w:type="spellEnd"/>
+      <w:r>
+        <w:rPr>
+          <w:lang w:val="da-DK"/>
+        </w:rPr>
+        <w:t xml:space="preserve">, der skulle implementeres i </w:t>
+      </w:r>
+      <w:proofErr w:type="spellStart"/>
+      <w:r>
+        <w:rPr>
+          <w:lang w:val="da-DK"/>
+        </w:rPr>
+        <w:t>iterationen</w:t>
+      </w:r>
+      <w:proofErr w:type="spellEnd"/>
       <w:r>
         <w:rPr>
           <w:lang w:val="da-DK"/>
@@ -1356,6 +761,7 @@
   <w:style w:type="paragraph" w:default="1" w:styleId="Normal">
     <w:name w:val="Normal"/>
     <w:qFormat/>
+    <w:rsid w:val="00E60935"/>
   </w:style>
   <w:style w:type="paragraph" w:styleId="Heading1">
     <w:name w:val="heading 1"/>

</xml_diff>